<commit_message>
doc: update daily standup meeting 14 notes
</commit_message>
<xml_diff>
--- a/Documents/Meeting Minutes/daily_standup_meeting_14.docx
+++ b/Documents/Meeting Minutes/daily_standup_meeting_14.docx
@@ -11,10 +11,10 @@
       <w:tblPr>
         <w:tblW w:w="0" w:type="dxa"/>
         <w:tblBorders>
-          <w:top w:val="outset" w:color="auto" w:sz="6" w:space="0"/>
-          <w:left w:val="outset" w:color="auto" w:sz="6" w:space="0"/>
-          <w:bottom w:val="outset" w:color="auto" w:sz="6" w:space="0"/>
-          <w:right w:val="outset" w:color="auto" w:sz="6" w:space="0"/>
+          <w:top w:val="outset" w:sz="6" w:space="0" w:color="auto"/>
+          <w:left w:val="outset" w:sz="6" w:space="0" w:color="auto"/>
+          <w:bottom w:val="outset" w:sz="6" w:space="0" w:color="auto"/>
+          <w:right w:val="outset" w:sz="6" w:space="0" w:color="auto"/>
         </w:tblBorders>
         <w:tblCellMar>
           <w:left w:w="0" w:type="dxa"/>
@@ -34,17 +34,25 @@
           <w:tcPr>
             <w:tcW w:w="4500" w:type="dxa"/>
             <w:tcBorders>
-              <w:top w:val="single" w:color="auto" w:sz="6" w:space="0"/>
-              <w:left w:val="single" w:color="auto" w:sz="6" w:space="0"/>
-              <w:bottom w:val="single" w:color="auto" w:sz="6" w:space="0"/>
-              <w:right w:val="single" w:color="auto" w:sz="6" w:space="0"/>
+              <w:top w:val="single" w:sz="6" w:space="0" w:color="auto"/>
+              <w:left w:val="single" w:sz="6" w:space="0" w:color="auto"/>
+              <w:bottom w:val="single" w:sz="6" w:space="0" w:color="auto"/>
+              <w:right w:val="single" w:sz="6" w:space="0" w:color="auto"/>
             </w:tcBorders>
             <w:shd w:val="clear" w:color="auto" w:fill="auto"/>
             <w:hideMark/>
           </w:tcPr>
           <w:p>
             <w:r>
-              <w:t>Project Name: GoCar Ltd. </w:t>
+              <w:t xml:space="preserve">Project Name: </w:t>
+            </w:r>
+            <w:proofErr w:type="spellStart"/>
+            <w:r>
+              <w:t>GoCar</w:t>
+            </w:r>
+            <w:proofErr w:type="spellEnd"/>
+            <w:r>
+              <w:t xml:space="preserve"> Ltd. </w:t>
             </w:r>
           </w:p>
         </w:tc>
@@ -52,17 +60,25 @@
           <w:tcPr>
             <w:tcW w:w="4500" w:type="dxa"/>
             <w:tcBorders>
-              <w:top w:val="single" w:color="auto" w:sz="6" w:space="0"/>
-              <w:left w:val="single" w:color="auto" w:sz="6" w:space="0"/>
-              <w:bottom w:val="single" w:color="auto" w:sz="6" w:space="0"/>
-              <w:right w:val="single" w:color="auto" w:sz="6" w:space="0"/>
+              <w:top w:val="single" w:sz="6" w:space="0" w:color="auto"/>
+              <w:left w:val="single" w:sz="6" w:space="0" w:color="auto"/>
+              <w:bottom w:val="single" w:sz="6" w:space="0" w:color="auto"/>
+              <w:right w:val="single" w:sz="6" w:space="0" w:color="auto"/>
             </w:tcBorders>
             <w:shd w:val="clear" w:color="auto" w:fill="auto"/>
             <w:hideMark/>
           </w:tcPr>
           <w:p>
             <w:r>
-              <w:t>Group Name: GoCar Ltd. </w:t>
+              <w:t xml:space="preserve">Group Name: </w:t>
+            </w:r>
+            <w:proofErr w:type="spellStart"/>
+            <w:r>
+              <w:t>GoCar</w:t>
+            </w:r>
+            <w:proofErr w:type="spellEnd"/>
+            <w:r>
+              <w:t xml:space="preserve"> Ltd. </w:t>
             </w:r>
           </w:p>
         </w:tc>
@@ -75,10 +91,10 @@
           <w:tcPr>
             <w:tcW w:w="4500" w:type="dxa"/>
             <w:tcBorders>
-              <w:top w:val="single" w:color="auto" w:sz="6" w:space="0"/>
-              <w:left w:val="single" w:color="auto" w:sz="6" w:space="0"/>
-              <w:bottom w:val="single" w:color="auto" w:sz="6" w:space="0"/>
-              <w:right w:val="single" w:color="auto" w:sz="6" w:space="0"/>
+              <w:top w:val="single" w:sz="6" w:space="0" w:color="auto"/>
+              <w:left w:val="single" w:sz="6" w:space="0" w:color="auto"/>
+              <w:bottom w:val="single" w:sz="6" w:space="0" w:color="auto"/>
+              <w:right w:val="single" w:sz="6" w:space="0" w:color="auto"/>
             </w:tcBorders>
             <w:shd w:val="clear" w:color="auto" w:fill="auto"/>
             <w:hideMark/>
@@ -101,10 +117,10 @@
           <w:tcPr>
             <w:tcW w:w="4500" w:type="dxa"/>
             <w:tcBorders>
-              <w:top w:val="single" w:color="auto" w:sz="6" w:space="0"/>
-              <w:left w:val="single" w:color="auto" w:sz="6" w:space="0"/>
-              <w:bottom w:val="single" w:color="auto" w:sz="6" w:space="0"/>
-              <w:right w:val="single" w:color="auto" w:sz="6" w:space="0"/>
+              <w:top w:val="single" w:sz="6" w:space="0" w:color="auto"/>
+              <w:left w:val="single" w:sz="6" w:space="0" w:color="auto"/>
+              <w:bottom w:val="single" w:sz="6" w:space="0" w:color="auto"/>
+              <w:right w:val="single" w:sz="6" w:space="0" w:color="auto"/>
             </w:tcBorders>
             <w:shd w:val="clear" w:color="auto" w:fill="auto"/>
             <w:hideMark/>
@@ -154,7 +170,7 @@
       <w:pPr>
         <w:numPr>
           <w:ilvl w:val="0"/>
-          <w:numId w:val="1"/>
+          <w:numId w:val="4"/>
         </w:numPr>
       </w:pPr>
       <w:r>
@@ -171,8 +187,6 @@
       </w:r>
       <w:r>
         <w:tab/>
-      </w:r>
-      <w:r>
         <w:t xml:space="preserve">Attended? </w:t>
       </w:r>
       <w:r>
@@ -189,7 +203,7 @@
       <w:pPr>
         <w:numPr>
           <w:ilvl w:val="0"/>
-          <w:numId w:val="2"/>
+          <w:numId w:val="5"/>
         </w:numPr>
       </w:pPr>
       <w:r>
@@ -197,8 +211,6 @@
       </w:r>
       <w:r>
         <w:tab/>
-      </w:r>
-      <w:r>
         <w:t xml:space="preserve">Favour Esset </w:t>
       </w:r>
       <w:r>
@@ -215,8 +227,6 @@
       </w:r>
       <w:r>
         <w:tab/>
-      </w:r>
-      <w:r>
         <w:t xml:space="preserve">Attended? </w:t>
       </w:r>
       <w:r>
@@ -233,21 +243,23 @@
       <w:pPr>
         <w:numPr>
           <w:ilvl w:val="0"/>
-          <w:numId w:val="3"/>
+          <w:numId w:val="6"/>
         </w:numPr>
-        <w:rPr/>
-      </w:pPr>
-      <w:r>
-        <w:rPr/>
+      </w:pPr>
+      <w:r>
         <w:t>Name:</w:t>
       </w:r>
       <w:r>
         <w:tab/>
       </w:r>
       <w:r>
-        <w:rPr/>
-        <w:t>Koller Melanie Turinabo</w:t>
-      </w:r>
+        <w:t xml:space="preserve">Koller Melanie </w:t>
+      </w:r>
+      <w:proofErr w:type="spellStart"/>
+      <w:r>
+        <w:t>Turinabo</w:t>
+      </w:r>
+      <w:proofErr w:type="spellEnd"/>
       <w:r>
         <w:tab/>
       </w:r>
@@ -258,22 +270,16 @@
         <w:tab/>
       </w:r>
       <w:r>
-        <w:rPr/>
         <w:t xml:space="preserve">Attended? </w:t>
       </w:r>
       <w:r>
         <w:rPr>
-          <w:rFonts w:ascii="Aptos" w:hAnsi="Aptos" w:eastAsia="Aptos" w:cs="Aptos"/>
-          <w:noProof w:val="0"/>
-          <w:sz w:val="22"/>
-          <w:szCs w:val="22"/>
+          <w:rFonts w:ascii="Aptos" w:eastAsia="Aptos" w:hAnsi="Aptos" w:cs="Aptos"/>
           <w:highlight w:val="green"/>
-          <w:lang w:val="en-GB"/>
         </w:rPr>
         <w:t>YES</w:t>
       </w:r>
       <w:r>
-        <w:rPr/>
         <w:t>/NO  </w:t>
       </w:r>
     </w:p>
@@ -281,16 +287,13 @@
       <w:pPr>
         <w:numPr>
           <w:ilvl w:val="0"/>
-          <w:numId w:val="4"/>
+          <w:numId w:val="7"/>
         </w:numPr>
-        <w:rPr/>
-      </w:pPr>
-      <w:r>
-        <w:rPr/>
+      </w:pPr>
+      <w:r>
         <w:t>Name:</w:t>
       </w:r>
       <w:r>
-        <w:rPr/>
         <w:t xml:space="preserve"> Samuel Kingsley</w:t>
       </w:r>
       <w:r>
@@ -306,7 +309,6 @@
         <w:tab/>
       </w:r>
       <w:r>
-        <w:rPr/>
         <w:t xml:space="preserve">Attended? </w:t>
       </w:r>
       <w:r>
@@ -316,7 +318,6 @@
         <w:t>YES</w:t>
       </w:r>
       <w:r>
-        <w:rPr/>
         <w:t>/NO  </w:t>
       </w:r>
     </w:p>
@@ -324,19 +325,16 @@
       <w:pPr>
         <w:numPr>
           <w:ilvl w:val="0"/>
-          <w:numId w:val="5"/>
+          <w:numId w:val="8"/>
         </w:numPr>
-        <w:rPr/>
-      </w:pPr>
-      <w:r>
-        <w:rPr/>
+      </w:pPr>
+      <w:r>
         <w:t>Name:</w:t>
       </w:r>
       <w:r>
         <w:tab/>
       </w:r>
       <w:r>
-        <w:rPr/>
         <w:t>Iwuagwu Nkem</w:t>
       </w:r>
       <w:r>
@@ -352,17 +350,15 @@
         <w:tab/>
       </w:r>
       <w:r>
-        <w:rPr/>
         <w:t>Attended?</w:t>
       </w:r>
       <w:r>
         <w:rPr>
-          <w:color w:val="70AD47" w:themeColor="accent6" w:themeTint="FF" w:themeShade="FF"/>
+          <w:color w:val="70AD47" w:themeColor="accent6"/>
         </w:rPr>
         <w:t xml:space="preserve"> YES</w:t>
       </w:r>
       <w:r>
-        <w:rPr/>
         <w:t>/NO </w:t>
       </w:r>
     </w:p>
@@ -401,123 +397,27 @@
       <w:pPr>
         <w:numPr>
           <w:ilvl w:val="0"/>
-          <w:numId w:val="6"/>
-        </w:numPr>
-      </w:pPr>
-      <w:r>
-        <w:t>What did you accomplish yesterday?   </w:t>
-      </w:r>
-    </w:p>
-    <w:p>
-      <w:pPr>
-        <w:ind w:firstLine="720"/>
-      </w:pPr>
-      <w:r>
-        <w:rPr/>
-        <w:t xml:space="preserve">Updated new code to fit new code for </w:t>
-      </w:r>
-      <w:r>
-        <w:rPr/>
-        <w:t>ValidateDate</w:t>
-      </w:r>
-      <w:r>
-        <w:rPr/>
-        <w:t>.</w:t>
-      </w:r>
-    </w:p>
-    <w:p>
-      <w:pPr>
-        <w:numPr>
-          <w:ilvl w:val="0"/>
-          <w:numId w:val="7"/>
-        </w:numPr>
-      </w:pPr>
-      <w:r>
-        <w:t>What will you do today? </w:t>
-      </w:r>
-    </w:p>
-    <w:p>
-      <w:pPr>
-        <w:ind w:left="720"/>
-      </w:pPr>
-      <w:r>
-        <w:rPr/>
-        <w:t>Creating test cases for clientValidator and rentalValidator.</w:t>
-      </w:r>
-    </w:p>
-    <w:p>
-      <w:pPr>
-        <w:numPr>
-          <w:ilvl w:val="0"/>
-          <w:numId w:val="8"/>
-        </w:numPr>
-        <w:rPr/>
-      </w:pPr>
-      <w:r>
-        <w:rPr/>
-        <w:t>What obstacles are impeding your progress? </w:t>
-      </w:r>
-    </w:p>
-    <w:p>
-      <w:pPr>
-        <w:ind w:left="720"/>
-      </w:pPr>
-      <w:r>
-        <w:rPr/>
-        <w:t>Struggling to understand how to create a mock up database.</w:t>
-      </w:r>
-    </w:p>
-    <w:p/>
-    <w:p>
-      <w:r>
-        <w:rPr>
-          <w:b w:val="1"/>
-          <w:bCs w:val="1"/>
-          <w:u w:val="single"/>
-        </w:rPr>
-        <w:t>Team Member (2): Name:</w:t>
-      </w:r>
-      <w:r>
-        <w:rPr/>
-        <w:t> </w:t>
-      </w:r>
-      <w:r>
-        <w:rPr/>
-        <w:t xml:space="preserve"> Koller </w:t>
-      </w:r>
-      <w:r>
-        <w:rPr/>
-        <w:t>Melanie Turinabo </w:t>
-      </w:r>
-    </w:p>
-    <w:p>
-      <w:pPr>
-        <w:numPr>
-          <w:ilvl w:val="0"/>
           <w:numId w:val="9"/>
         </w:numPr>
       </w:pPr>
       <w:r>
-        <w:t>What did you accomplish yesterday? </w:t>
-      </w:r>
-    </w:p>
-    <w:p>
-      <w:pPr>
-        <w:pStyle w:val="ListParagraph"/>
-        <w:numPr>
-          <w:ilvl w:val="0"/>
-          <w:numId w:val="23"/>
-        </w:numPr>
-        <w:ind/>
-        <w:rPr/>
-      </w:pPr>
-      <w:r>
-        <w:rPr/>
-        <w:t> </w:t>
-      </w:r>
-      <w:r>
-        <w:rPr/>
-        <w:t xml:space="preserve">Resize method for rehashing </w:t>
+        <w:t>What did you accomplish yesterday?   </w:t>
+      </w:r>
+    </w:p>
+    <w:p>
+      <w:pPr>
+        <w:ind w:firstLine="720"/>
+      </w:pPr>
+      <w:r>
+        <w:t xml:space="preserve">Updated new code to fit new code for </w:t>
+      </w:r>
+      <w:proofErr w:type="spellStart"/>
+      <w:r>
+        <w:t>ValidateDate</w:t>
+      </w:r>
+      <w:proofErr w:type="spellEnd"/>
+      <w:r>
+        <w:t>.</w:t>
       </w:r>
     </w:p>
     <w:p>
@@ -526,41 +426,34 @@
           <w:ilvl w:val="0"/>
           <w:numId w:val="10"/>
         </w:numPr>
-        <w:rPr>
-          <w:sz w:val="22"/>
-          <w:szCs w:val="22"/>
-        </w:rPr>
-      </w:pPr>
-      <w:r>
-        <w:rPr/>
-        <w:t>What will you do today?  </w:t>
-      </w:r>
-    </w:p>
-    <w:p>
-      <w:pPr>
-        <w:numPr>
-          <w:ilvl w:val="1"/>
-          <w:numId w:val="10"/>
-        </w:numPr>
-        <w:rPr>
-          <w:sz w:val="22"/>
-          <w:szCs w:val="22"/>
-        </w:rPr>
-      </w:pPr>
-      <w:r>
-        <w:rPr/>
-        <w:t>Editing hashing functionality</w:t>
-      </w:r>
-    </w:p>
-    <w:p>
-      <w:pPr>
-        <w:pStyle w:val="ListParagraph"/>
+      </w:pPr>
+      <w:r>
+        <w:t>What will you do today? </w:t>
+      </w:r>
+    </w:p>
+    <w:p>
+      <w:pPr>
         <w:ind w:left="720"/>
-        <w:rPr>
-          <w:sz w:val="22"/>
-          <w:szCs w:val="22"/>
-        </w:rPr>
-      </w:pPr>
+      </w:pPr>
+      <w:r>
+        <w:t xml:space="preserve">Creating test cases for </w:t>
+      </w:r>
+      <w:proofErr w:type="spellStart"/>
+      <w:r>
+        <w:t>clientValidator</w:t>
+      </w:r>
+      <w:proofErr w:type="spellEnd"/>
+      <w:r>
+        <w:t xml:space="preserve"> and </w:t>
+      </w:r>
+      <w:proofErr w:type="spellStart"/>
+      <w:r>
+        <w:t>rentalValidator</w:t>
+      </w:r>
+      <w:proofErr w:type="spellEnd"/>
+      <w:r>
+        <w:t>.</w:t>
+      </w:r>
     </w:p>
     <w:p>
       <w:pPr>
@@ -568,10 +461,101 @@
           <w:ilvl w:val="0"/>
           <w:numId w:val="11"/>
         </w:numPr>
-        <w:rPr/>
-      </w:pPr>
-      <w:r>
-        <w:rPr/>
+      </w:pPr>
+      <w:r>
+        <w:t>What obstacles are impeding your progress? </w:t>
+      </w:r>
+    </w:p>
+    <w:p>
+      <w:pPr>
+        <w:ind w:left="720"/>
+      </w:pPr>
+      <w:r>
+        <w:t>Struggling to understand how to create a mock up database.</w:t>
+      </w:r>
+    </w:p>
+    <w:p/>
+    <w:p>
+      <w:r>
+        <w:rPr>
+          <w:b/>
+          <w:bCs/>
+          <w:u w:val="single"/>
+        </w:rPr>
+        <w:t>Team Member (2): Name:</w:t>
+      </w:r>
+      <w:r>
+        <w:t> </w:t>
+      </w:r>
+      <w:r>
+        <w:t xml:space="preserve"> Koller </w:t>
+      </w:r>
+      <w:r>
+        <w:t xml:space="preserve">Melanie </w:t>
+      </w:r>
+      <w:proofErr w:type="spellStart"/>
+      <w:r>
+        <w:t>Turinabo</w:t>
+      </w:r>
+      <w:proofErr w:type="spellEnd"/>
+      <w:r>
+        <w:t> </w:t>
+      </w:r>
+    </w:p>
+    <w:p>
+      <w:pPr>
+        <w:numPr>
+          <w:ilvl w:val="0"/>
+          <w:numId w:val="12"/>
+        </w:numPr>
+      </w:pPr>
+      <w:r>
+        <w:t>What did you accomplish yesterday? </w:t>
+      </w:r>
+    </w:p>
+    <w:p>
+      <w:pPr>
+        <w:ind w:left="720"/>
+      </w:pPr>
+      <w:r>
+        <w:t xml:space="preserve">Resize method for rehashing </w:t>
+      </w:r>
+    </w:p>
+    <w:p>
+      <w:pPr>
+        <w:numPr>
+          <w:ilvl w:val="0"/>
+          <w:numId w:val="13"/>
+        </w:numPr>
+      </w:pPr>
+      <w:r>
+        <w:t>What will you do today?  </w:t>
+      </w:r>
+    </w:p>
+    <w:p>
+      <w:pPr>
+        <w:ind w:left="720"/>
+      </w:pPr>
+      <w:r>
+        <w:t>Editing hashing functionality</w:t>
+      </w:r>
+      <w:r>
+        <w:t xml:space="preserve"> – to facilitate the resize method </w:t>
+      </w:r>
+    </w:p>
+    <w:p>
+      <w:pPr>
+        <w:pStyle w:val="ListParagraph"/>
+      </w:pPr>
+    </w:p>
+    <w:p>
+      <w:pPr>
+        <w:numPr>
+          <w:ilvl w:val="0"/>
+          <w:numId w:val="14"/>
+        </w:numPr>
+      </w:pPr>
+      <w:r>
         <w:t>What obstacles are impeding your progress?  </w:t>
       </w:r>
     </w:p>
@@ -602,10 +586,11 @@
       <w:pPr>
         <w:numPr>
           <w:ilvl w:val="0"/>
-          <w:numId w:val="12"/>
+          <w:numId w:val="15"/>
         </w:numPr>
       </w:pPr>
       <w:r>
+        <w:lastRenderedPageBreak/>
         <w:t>What did you accomplish yesterday? </w:t>
       </w:r>
     </w:p>
@@ -628,7 +613,7 @@
         <w:pStyle w:val="ListParagraph"/>
         <w:numPr>
           <w:ilvl w:val="0"/>
-          <w:numId w:val="21"/>
+          <w:numId w:val="24"/>
         </w:numPr>
       </w:pPr>
     </w:p>
@@ -636,7 +621,7 @@
       <w:pPr>
         <w:numPr>
           <w:ilvl w:val="0"/>
-          <w:numId w:val="13"/>
+          <w:numId w:val="16"/>
         </w:numPr>
       </w:pPr>
       <w:r>
@@ -657,7 +642,7 @@
         <w:pStyle w:val="ListParagraph"/>
         <w:numPr>
           <w:ilvl w:val="0"/>
-          <w:numId w:val="21"/>
+          <w:numId w:val="24"/>
         </w:numPr>
       </w:pPr>
       <w:r>
@@ -672,7 +657,7 @@
         <w:pStyle w:val="ListParagraph"/>
         <w:numPr>
           <w:ilvl w:val="0"/>
-          <w:numId w:val="21"/>
+          <w:numId w:val="24"/>
         </w:numPr>
       </w:pPr>
       <w:r>
@@ -684,7 +669,7 @@
         <w:pStyle w:val="ListParagraph"/>
         <w:numPr>
           <w:ilvl w:val="0"/>
-          <w:numId w:val="21"/>
+          <w:numId w:val="24"/>
         </w:numPr>
       </w:pPr>
       <w:r>
@@ -700,7 +685,7 @@
       <w:pPr>
         <w:numPr>
           <w:ilvl w:val="0"/>
-          <w:numId w:val="14"/>
+          <w:numId w:val="17"/>
         </w:numPr>
       </w:pPr>
       <w:r>
@@ -734,111 +719,6 @@
       <w:pPr>
         <w:numPr>
           <w:ilvl w:val="0"/>
-          <w:numId w:val="15"/>
-        </w:numPr>
-      </w:pPr>
-      <w:r>
-        <w:t>What did you accomplish yesterday? </w:t>
-      </w:r>
-    </w:p>
-    <w:p>
-      <w:r>
-        <w:t>Answer: </w:t>
-      </w:r>
-    </w:p>
-    <w:p>
-      <w:r>
-        <w:t> </w:t>
-      </w:r>
-    </w:p>
-    <w:p>
-      <w:r>
-        <w:t> </w:t>
-      </w:r>
-    </w:p>
-    <w:p>
-      <w:pPr>
-        <w:numPr>
-          <w:ilvl w:val="0"/>
-          <w:numId w:val="16"/>
-        </w:numPr>
-      </w:pPr>
-      <w:r>
-        <w:t>What will you do today? </w:t>
-      </w:r>
-    </w:p>
-    <w:p>
-      <w:r>
-        <w:t>Answer: </w:t>
-      </w:r>
-    </w:p>
-    <w:p>
-      <w:r>
-        <w:t> </w:t>
-      </w:r>
-    </w:p>
-    <w:p>
-      <w:r>
-        <w:t> </w:t>
-      </w:r>
-    </w:p>
-    <w:p>
-      <w:pPr>
-        <w:numPr>
-          <w:ilvl w:val="0"/>
-          <w:numId w:val="17"/>
-        </w:numPr>
-      </w:pPr>
-      <w:r>
-        <w:t>What obstacles are impeding your progress? </w:t>
-      </w:r>
-    </w:p>
-    <w:p>
-      <w:r>
-        <w:t>Answer: </w:t>
-      </w:r>
-    </w:p>
-    <w:p>
-      <w:r>
-        <w:t> </w:t>
-      </w:r>
-    </w:p>
-    <w:p>
-      <w:r>
-        <w:t> </w:t>
-      </w:r>
-    </w:p>
-    <w:p>
-      <w:r>
-        <w:t> </w:t>
-      </w:r>
-    </w:p>
-    <w:p>
-      <w:r>
-        <w:rPr>
-          <w:b w:val="1"/>
-          <w:bCs w:val="1"/>
-          <w:u w:val="single"/>
-        </w:rPr>
-        <w:t>Team Member (5): Name: </w:t>
-      </w:r>
-      <w:r>
-        <w:rPr/>
-        <w:t> </w:t>
-      </w:r>
-      <w:r>
-        <w:rPr/>
-        <w:t xml:space="preserve">Iwaugwu </w:t>
-      </w:r>
-      <w:r>
-        <w:rPr/>
-        <w:t>Nkem</w:t>
-      </w:r>
-    </w:p>
-    <w:p>
-      <w:pPr>
-        <w:numPr>
-          <w:ilvl w:val="0"/>
           <w:numId w:val="18"/>
         </w:numPr>
       </w:pPr>
@@ -847,25 +727,10 @@
       </w:r>
     </w:p>
     <w:p>
-      <w:pPr>
-        <w:spacing w:before="0" w:beforeAutospacing="off" w:after="240" w:afterAutospacing="off"/>
-      </w:pPr>
-      <w:r>
-        <w:rPr/>
+      <w:r>
         <w:t>Answer: </w:t>
       </w:r>
-      <w:r>
-        <w:rPr>
-          <w:rFonts w:ascii="Aptos" w:hAnsi="Aptos" w:eastAsia="Aptos" w:cs="Aptos"/>
-          <w:noProof w:val="0"/>
-          <w:sz w:val="22"/>
-          <w:szCs w:val="22"/>
-          <w:lang w:val="en-GB"/>
-        </w:rPr>
-        <w:t xml:space="preserve"> Revised APA references and citations in report with McMillan (2012) as the key academic source.</w:t>
-      </w:r>
-    </w:p>
-    <w:p/>
+    </w:p>
     <w:p>
       <w:r>
         <w:t> </w:t>
@@ -882,25 +747,14 @@
           <w:ilvl w:val="0"/>
           <w:numId w:val="19"/>
         </w:numPr>
-        <w:rPr/>
-      </w:pPr>
-      <w:r>
-        <w:rPr/>
+      </w:pPr>
+      <w:r>
         <w:t>What will you do today? </w:t>
       </w:r>
-      <w:r>
-        <w:rPr/>
+    </w:p>
+    <w:p>
+      <w:r>
         <w:t>Answer: </w:t>
-      </w:r>
-      <w:r>
-        <w:rPr>
-          <w:rFonts w:ascii="Aptos" w:hAnsi="Aptos" w:eastAsia="Aptos" w:cs="Aptos"/>
-          <w:noProof w:val="0"/>
-          <w:sz w:val="22"/>
-          <w:szCs w:val="22"/>
-          <w:lang w:val="en-GB"/>
-        </w:rPr>
-        <w:t>Preparing presentation slides with diagrams of hash table logic (based on diagrams and explanations in the book, pp. 178–183).</w:t>
       </w:r>
     </w:p>
     <w:p>
@@ -925,20 +779,141 @@
       </w:r>
     </w:p>
     <w:p>
-      <w:pPr>
-        <w:spacing w:before="0" w:beforeAutospacing="off" w:after="240" w:afterAutospacing="off"/>
-      </w:pPr>
-      <w:r>
-        <w:rPr/>
+      <w:r>
         <w:t>Answer: </w:t>
       </w:r>
+    </w:p>
+    <w:p>
+      <w:r>
+        <w:t> </w:t>
+      </w:r>
+    </w:p>
+    <w:p>
+      <w:r>
+        <w:t> </w:t>
+      </w:r>
+    </w:p>
+    <w:p>
+      <w:r>
+        <w:t> </w:t>
+      </w:r>
+    </w:p>
+    <w:p>
       <w:r>
         <w:rPr>
-          <w:rFonts w:ascii="Aptos" w:hAnsi="Aptos" w:eastAsia="Aptos" w:cs="Aptos"/>
-          <w:noProof w:val="0"/>
-          <w:sz w:val="22"/>
-          <w:szCs w:val="22"/>
-          <w:lang w:val="en-GB"/>
+          <w:b/>
+          <w:bCs/>
+          <w:u w:val="single"/>
+        </w:rPr>
+        <w:t>Team Member (5): Name: </w:t>
+      </w:r>
+      <w:r>
+        <w:t> </w:t>
+      </w:r>
+      <w:proofErr w:type="spellStart"/>
+      <w:r>
+        <w:t>Iwaugwu</w:t>
+      </w:r>
+      <w:proofErr w:type="spellEnd"/>
+      <w:r>
+        <w:t xml:space="preserve"> </w:t>
+      </w:r>
+      <w:r>
+        <w:t>Nkem</w:t>
+      </w:r>
+    </w:p>
+    <w:p>
+      <w:pPr>
+        <w:numPr>
+          <w:ilvl w:val="0"/>
+          <w:numId w:val="21"/>
+        </w:numPr>
+      </w:pPr>
+      <w:r>
+        <w:t>What did you accomplish yesterday? </w:t>
+      </w:r>
+    </w:p>
+    <w:p>
+      <w:pPr>
+        <w:spacing w:after="240"/>
+      </w:pPr>
+      <w:r>
+        <w:t>Answer: </w:t>
+      </w:r>
+      <w:r>
+        <w:rPr>
+          <w:rFonts w:ascii="Aptos" w:eastAsia="Aptos" w:hAnsi="Aptos" w:cs="Aptos"/>
+        </w:rPr>
+        <w:t xml:space="preserve"> Revised APA references and citations in report with McMillan (2012) as the key academic source.</w:t>
+      </w:r>
+    </w:p>
+    <w:p/>
+    <w:p>
+      <w:r>
+        <w:t> </w:t>
+      </w:r>
+    </w:p>
+    <w:p>
+      <w:r>
+        <w:lastRenderedPageBreak/>
+        <w:t> </w:t>
+      </w:r>
+    </w:p>
+    <w:p>
+      <w:pPr>
+        <w:numPr>
+          <w:ilvl w:val="0"/>
+          <w:numId w:val="22"/>
+        </w:numPr>
+      </w:pPr>
+      <w:r>
+        <w:t>What will you do today? Answer: </w:t>
+      </w:r>
+      <w:r>
+        <w:rPr>
+          <w:rFonts w:ascii="Aptos" w:eastAsia="Aptos" w:hAnsi="Aptos" w:cs="Aptos"/>
+        </w:rPr>
+        <w:t xml:space="preserve">Preparing presentation slides with diagrams </w:t>
+      </w:r>
+      <w:r>
+        <w:rPr>
+          <w:rFonts w:ascii="Aptos" w:eastAsia="Aptos" w:hAnsi="Aptos" w:cs="Aptos"/>
+        </w:rPr>
+        <w:t xml:space="preserve">of </w:t>
+      </w:r>
+      <w:r>
+        <w:rPr>
+          <w:rFonts w:ascii="Aptos" w:eastAsia="Aptos" w:hAnsi="Aptos" w:cs="Aptos"/>
+        </w:rPr>
+        <w:t>logic (based on diagrams and explanations in the book, pp. 178–183).</w:t>
+      </w:r>
+    </w:p>
+    <w:p>
+      <w:r>
+        <w:t> </w:t>
+      </w:r>
+    </w:p>
+    <w:p>
+      <w:pPr>
+        <w:numPr>
+          <w:ilvl w:val="0"/>
+          <w:numId w:val="23"/>
+        </w:numPr>
+      </w:pPr>
+      <w:r>
+        <w:t>What obstacles are impeding your progress? </w:t>
+      </w:r>
+    </w:p>
+    <w:p>
+      <w:pPr>
+        <w:spacing w:after="240"/>
+      </w:pPr>
+      <w:r>
+        <w:t>Answer: </w:t>
+      </w:r>
+      <w:r>
+        <w:rPr>
+          <w:rFonts w:ascii="Aptos" w:eastAsia="Aptos" w:hAnsi="Aptos" w:cs="Aptos"/>
         </w:rPr>
         <w:t xml:space="preserve"> Coordination with design team needed.</w:t>
       </w:r>
@@ -982,7 +957,7 @@
     <w:p/>
     <w:p/>
     <w:sectPr>
-      <w:pgSz w:w="11906" w:h="16838" w:orient="portrait"/>
+      <w:pgSz w:w="11906" w:h="16838"/>
       <w:pgMar w:top="1440" w:right="1440" w:bottom="1440" w:left="1440" w:header="708" w:footer="708" w:gutter="0"/>
       <w:cols w:space="708"/>
       <w:docGrid w:linePitch="360"/>
@@ -993,347 +968,11 @@
 
 <file path=word/numbering.xml><?xml version="1.0" encoding="utf-8"?>
 <w:numbering xmlns:wpc="http://schemas.microsoft.com/office/word/2010/wordprocessingCanvas" xmlns:cx="http://schemas.microsoft.com/office/drawing/2014/chartex" xmlns:cx1="http://schemas.microsoft.com/office/drawing/2015/9/8/chartex" xmlns:cx2="http://schemas.microsoft.com/office/drawing/2015/10/21/chartex" xmlns:cx3="http://schemas.microsoft.com/office/drawing/2016/5/9/chartex" xmlns:cx4="http://schemas.microsoft.com/office/drawing/2016/5/10/chartex" xmlns:cx5="http://schemas.microsoft.com/office/drawing/2016/5/11/chartex" xmlns:cx6="http://schemas.microsoft.com/office/drawing/2016/5/12/chartex" xmlns:cx7="http://schemas.microsoft.com/office/drawing/2016/5/13/chartex" xmlns:cx8="http://schemas.microsoft.com/office/drawing/2016/5/14/chartex" xmlns:mc="http://schemas.openxmlformats.org/markup-compatibility/2006" xmlns:aink="http://schemas.microsoft.com/office/drawing/2016/ink" xmlns:am3d="http://schemas.microsoft.com/office/drawing/2017/model3d" xmlns:o="urn:schemas-microsoft-com:office:office" xmlns:oel="http://schemas.microsoft.com/office/2019/extlst" xmlns:r="http://schemas.openxmlformats.org/officeDocument/2006/relationships" xmlns:m="http://schemas.openxmlformats.org/officeDocument/2006/math" xmlns:v="urn:schemas-microsoft-com:vml" xmlns:wp14="http://schemas.microsoft.com/office/word/2010/wordprocessingDrawing" xmlns:wp="http://schemas.openxmlformats.org/drawingml/2006/wordprocessingDrawing" xmlns:w10="urn:schemas-microsoft-com:office:word" xmlns:w="http://schemas.openxmlformats.org/wordprocessingml/2006/main" xmlns:w14="http://schemas.microsoft.com/office/word/2010/wordml" xmlns:w15="http://schemas.microsoft.com/office/word/2012/wordml" xmlns:w16cex="http://schemas.microsoft.com/office/word/2018/wordml/cex" xmlns:w16cid="http://schemas.microsoft.com/office/word/2016/wordml/cid" xmlns:w16="http://schemas.microsoft.com/office/word/2018/wordml" xmlns:w16du="http://schemas.microsoft.com/office/word/2023/wordml/word16du" xmlns:w16sdtdh="http://schemas.microsoft.com/office/word/2020/wordml/sdtdatahash" xmlns:w16sdtfl="http://schemas.microsoft.com/office/word/2024/wordml/sdtformatlock" xmlns:w16se="http://schemas.microsoft.com/office/word/2015/wordml/symex" xmlns:wpg="http://schemas.microsoft.com/office/word/2010/wordprocessingGroup" xmlns:wpi="http://schemas.microsoft.com/office/word/2010/wordprocessingInk" xmlns:wne="http://schemas.microsoft.com/office/word/2006/wordml" xmlns:wps="http://schemas.microsoft.com/office/word/2010/wordprocessingShape" mc:Ignorable="w14 w15 w16se w16cid w16 w16cex w16sdtdh w16sdtfl w16du wp14">
-  <w:abstractNum xmlns:w="http://schemas.openxmlformats.org/wordprocessingml/2006/main" w:abstractNumId="23">
-    <w:nsid w:val="706593c4"/>
-    <w:multiLevelType xmlns:w="http://schemas.openxmlformats.org/wordprocessingml/2006/main" w:val="hybridMultilevel"/>
-    <w:lvl xmlns:w="http://schemas.openxmlformats.org/wordprocessingml/2006/main" w:ilvl="0">
-      <w:start w:val="1"/>
-      <w:numFmt w:val="bullet"/>
-      <w:lvlText w:val=""/>
-      <w:lvlJc w:val="left"/>
-      <w:pPr>
-        <w:ind w:left="720" w:hanging="360"/>
-      </w:pPr>
-      <w:rPr>
-        <w:rFonts w:hint="default" w:ascii="Symbol" w:hAnsi="Symbol"/>
-      </w:rPr>
-    </w:lvl>
-    <w:lvl xmlns:w="http://schemas.openxmlformats.org/wordprocessingml/2006/main" w:ilvl="1">
-      <w:start w:val="1"/>
-      <w:numFmt w:val="bullet"/>
-      <w:lvlText w:val="o"/>
-      <w:lvlJc w:val="left"/>
-      <w:pPr>
-        <w:ind w:left="1440" w:hanging="360"/>
-      </w:pPr>
-      <w:rPr>
-        <w:rFonts w:hint="default" w:ascii="Courier New" w:hAnsi="Courier New"/>
-      </w:rPr>
-    </w:lvl>
-    <w:lvl xmlns:w="http://schemas.openxmlformats.org/wordprocessingml/2006/main" w:ilvl="2">
-      <w:start w:val="1"/>
-      <w:numFmt w:val="bullet"/>
-      <w:lvlText w:val=""/>
-      <w:lvlJc w:val="left"/>
-      <w:pPr>
-        <w:ind w:left="2160" w:hanging="360"/>
-      </w:pPr>
-      <w:rPr>
-        <w:rFonts w:hint="default" w:ascii="Wingdings" w:hAnsi="Wingdings"/>
-      </w:rPr>
-    </w:lvl>
-    <w:lvl xmlns:w="http://schemas.openxmlformats.org/wordprocessingml/2006/main" w:ilvl="3">
-      <w:start w:val="1"/>
-      <w:numFmt w:val="bullet"/>
-      <w:lvlText w:val=""/>
-      <w:lvlJc w:val="left"/>
-      <w:pPr>
-        <w:ind w:left="2880" w:hanging="360"/>
-      </w:pPr>
-      <w:rPr>
-        <w:rFonts w:hint="default" w:ascii="Symbol" w:hAnsi="Symbol"/>
-      </w:rPr>
-    </w:lvl>
-    <w:lvl xmlns:w="http://schemas.openxmlformats.org/wordprocessingml/2006/main" w:ilvl="4">
-      <w:start w:val="1"/>
-      <w:numFmt w:val="bullet"/>
-      <w:lvlText w:val="o"/>
-      <w:lvlJc w:val="left"/>
-      <w:pPr>
-        <w:ind w:left="3600" w:hanging="360"/>
-      </w:pPr>
-      <w:rPr>
-        <w:rFonts w:hint="default" w:ascii="Courier New" w:hAnsi="Courier New"/>
-      </w:rPr>
-    </w:lvl>
-    <w:lvl xmlns:w="http://schemas.openxmlformats.org/wordprocessingml/2006/main" w:ilvl="5">
-      <w:start w:val="1"/>
-      <w:numFmt w:val="bullet"/>
-      <w:lvlText w:val=""/>
-      <w:lvlJc w:val="left"/>
-      <w:pPr>
-        <w:ind w:left="4320" w:hanging="360"/>
-      </w:pPr>
-      <w:rPr>
-        <w:rFonts w:hint="default" w:ascii="Wingdings" w:hAnsi="Wingdings"/>
-      </w:rPr>
-    </w:lvl>
-    <w:lvl xmlns:w="http://schemas.openxmlformats.org/wordprocessingml/2006/main" w:ilvl="6">
-      <w:start w:val="1"/>
-      <w:numFmt w:val="bullet"/>
-      <w:lvlText w:val=""/>
-      <w:lvlJc w:val="left"/>
-      <w:pPr>
-        <w:ind w:left="5040" w:hanging="360"/>
-      </w:pPr>
-      <w:rPr>
-        <w:rFonts w:hint="default" w:ascii="Symbol" w:hAnsi="Symbol"/>
-      </w:rPr>
-    </w:lvl>
-    <w:lvl xmlns:w="http://schemas.openxmlformats.org/wordprocessingml/2006/main" w:ilvl="7">
-      <w:start w:val="1"/>
-      <w:numFmt w:val="bullet"/>
-      <w:lvlText w:val="o"/>
-      <w:lvlJc w:val="left"/>
-      <w:pPr>
-        <w:ind w:left="5760" w:hanging="360"/>
-      </w:pPr>
-      <w:rPr>
-        <w:rFonts w:hint="default" w:ascii="Courier New" w:hAnsi="Courier New"/>
-      </w:rPr>
-    </w:lvl>
-    <w:lvl xmlns:w="http://schemas.openxmlformats.org/wordprocessingml/2006/main" w:ilvl="8">
-      <w:start w:val="1"/>
-      <w:numFmt w:val="bullet"/>
-      <w:lvlText w:val=""/>
-      <w:lvlJc w:val="left"/>
-      <w:pPr>
-        <w:ind w:left="6480" w:hanging="360"/>
-      </w:pPr>
-      <w:rPr>
-        <w:rFonts w:hint="default" w:ascii="Wingdings" w:hAnsi="Wingdings"/>
-      </w:rPr>
-    </w:lvl>
-  </w:abstractNum>
-  <w:abstractNum xmlns:w="http://schemas.openxmlformats.org/wordprocessingml/2006/main" w:abstractNumId="22">
-    <w:nsid w:val="3c8a2559"/>
-    <w:multiLevelType xmlns:w="http://schemas.openxmlformats.org/wordprocessingml/2006/main" w:val="hybridMultilevel"/>
-    <w:lvl xmlns:w="http://schemas.openxmlformats.org/wordprocessingml/2006/main" w:ilvl="0">
-      <w:start w:val="1"/>
-      <w:numFmt w:val="bullet"/>
-      <w:lvlText w:val=""/>
-      <w:lvlJc w:val="left"/>
-      <w:pPr>
-        <w:ind w:left="1080" w:hanging="360"/>
-      </w:pPr>
-      <w:rPr>
-        <w:rFonts w:hint="default" w:ascii="Symbol" w:hAnsi="Symbol"/>
-      </w:rPr>
-    </w:lvl>
-    <w:lvl xmlns:w="http://schemas.openxmlformats.org/wordprocessingml/2006/main" w:ilvl="1">
-      <w:start w:val="1"/>
-      <w:numFmt w:val="bullet"/>
-      <w:lvlText w:val="o"/>
-      <w:lvlJc w:val="left"/>
-      <w:pPr>
-        <w:ind w:left="1800" w:hanging="360"/>
-      </w:pPr>
-      <w:rPr>
-        <w:rFonts w:hint="default" w:ascii="Courier New" w:hAnsi="Courier New"/>
-      </w:rPr>
-    </w:lvl>
-    <w:lvl xmlns:w="http://schemas.openxmlformats.org/wordprocessingml/2006/main" w:ilvl="2">
-      <w:start w:val="1"/>
-      <w:numFmt w:val="bullet"/>
-      <w:lvlText w:val=""/>
-      <w:lvlJc w:val="left"/>
-      <w:pPr>
-        <w:ind w:left="2520" w:hanging="360"/>
-      </w:pPr>
-      <w:rPr>
-        <w:rFonts w:hint="default" w:ascii="Wingdings" w:hAnsi="Wingdings"/>
-      </w:rPr>
-    </w:lvl>
-    <w:lvl xmlns:w="http://schemas.openxmlformats.org/wordprocessingml/2006/main" w:ilvl="3">
-      <w:start w:val="1"/>
-      <w:numFmt w:val="bullet"/>
-      <w:lvlText w:val=""/>
-      <w:lvlJc w:val="left"/>
-      <w:pPr>
-        <w:ind w:left="3240" w:hanging="360"/>
-      </w:pPr>
-      <w:rPr>
-        <w:rFonts w:hint="default" w:ascii="Symbol" w:hAnsi="Symbol"/>
-      </w:rPr>
-    </w:lvl>
-    <w:lvl xmlns:w="http://schemas.openxmlformats.org/wordprocessingml/2006/main" w:ilvl="4">
-      <w:start w:val="1"/>
-      <w:numFmt w:val="bullet"/>
-      <w:lvlText w:val="o"/>
-      <w:lvlJc w:val="left"/>
-      <w:pPr>
-        <w:ind w:left="3960" w:hanging="360"/>
-      </w:pPr>
-      <w:rPr>
-        <w:rFonts w:hint="default" w:ascii="Courier New" w:hAnsi="Courier New"/>
-      </w:rPr>
-    </w:lvl>
-    <w:lvl xmlns:w="http://schemas.openxmlformats.org/wordprocessingml/2006/main" w:ilvl="5">
-      <w:start w:val="1"/>
-      <w:numFmt w:val="bullet"/>
-      <w:lvlText w:val=""/>
-      <w:lvlJc w:val="left"/>
-      <w:pPr>
-        <w:ind w:left="4680" w:hanging="360"/>
-      </w:pPr>
-      <w:rPr>
-        <w:rFonts w:hint="default" w:ascii="Wingdings" w:hAnsi="Wingdings"/>
-      </w:rPr>
-    </w:lvl>
-    <w:lvl xmlns:w="http://schemas.openxmlformats.org/wordprocessingml/2006/main" w:ilvl="6">
-      <w:start w:val="1"/>
-      <w:numFmt w:val="bullet"/>
-      <w:lvlText w:val=""/>
-      <w:lvlJc w:val="left"/>
-      <w:pPr>
-        <w:ind w:left="5400" w:hanging="360"/>
-      </w:pPr>
-      <w:rPr>
-        <w:rFonts w:hint="default" w:ascii="Symbol" w:hAnsi="Symbol"/>
-      </w:rPr>
-    </w:lvl>
-    <w:lvl xmlns:w="http://schemas.openxmlformats.org/wordprocessingml/2006/main" w:ilvl="7">
-      <w:start w:val="1"/>
-      <w:numFmt w:val="bullet"/>
-      <w:lvlText w:val="o"/>
-      <w:lvlJc w:val="left"/>
-      <w:pPr>
-        <w:ind w:left="6120" w:hanging="360"/>
-      </w:pPr>
-      <w:rPr>
-        <w:rFonts w:hint="default" w:ascii="Courier New" w:hAnsi="Courier New"/>
-      </w:rPr>
-    </w:lvl>
-    <w:lvl xmlns:w="http://schemas.openxmlformats.org/wordprocessingml/2006/main" w:ilvl="8">
-      <w:start w:val="1"/>
-      <w:numFmt w:val="bullet"/>
-      <w:lvlText w:val=""/>
-      <w:lvlJc w:val="left"/>
-      <w:pPr>
-        <w:ind w:left="6840" w:hanging="360"/>
-      </w:pPr>
-      <w:rPr>
-        <w:rFonts w:hint="default" w:ascii="Wingdings" w:hAnsi="Wingdings"/>
-      </w:rPr>
-    </w:lvl>
-  </w:abstractNum>
-  <w:abstractNum xmlns:w="http://schemas.openxmlformats.org/wordprocessingml/2006/main" w:abstractNumId="21">
-    <w:nsid w:val="36dcf960"/>
-    <w:multiLevelType xmlns:w="http://schemas.openxmlformats.org/wordprocessingml/2006/main" w:val="hybridMultilevel"/>
-    <w:lvl xmlns:w="http://schemas.openxmlformats.org/wordprocessingml/2006/main" w:ilvl="0">
-      <w:start w:val="1"/>
-      <w:numFmt w:val="bullet"/>
-      <w:lvlText w:val=""/>
-      <w:lvlJc w:val="left"/>
-      <w:pPr>
-        <w:ind w:left="720" w:hanging="360"/>
-      </w:pPr>
-      <w:rPr>
-        <w:rFonts w:hint="default" w:ascii="Symbol" w:hAnsi="Symbol"/>
-      </w:rPr>
-    </w:lvl>
-    <w:lvl xmlns:w="http://schemas.openxmlformats.org/wordprocessingml/2006/main" w:ilvl="1">
-      <w:start w:val="1"/>
-      <w:numFmt w:val="bullet"/>
-      <w:lvlText w:val="o"/>
-      <w:lvlJc w:val="left"/>
-      <w:pPr>
-        <w:ind w:left="1440" w:hanging="360"/>
-      </w:pPr>
-      <w:rPr>
-        <w:rFonts w:hint="default" w:ascii="Courier New" w:hAnsi="Courier New"/>
-      </w:rPr>
-    </w:lvl>
-    <w:lvl xmlns:w="http://schemas.openxmlformats.org/wordprocessingml/2006/main" w:ilvl="2">
-      <w:start w:val="1"/>
-      <w:numFmt w:val="bullet"/>
-      <w:lvlText w:val=""/>
-      <w:lvlJc w:val="left"/>
-      <w:pPr>
-        <w:ind w:left="2160" w:hanging="360"/>
-      </w:pPr>
-      <w:rPr>
-        <w:rFonts w:hint="default" w:ascii="Wingdings" w:hAnsi="Wingdings"/>
-      </w:rPr>
-    </w:lvl>
-    <w:lvl xmlns:w="http://schemas.openxmlformats.org/wordprocessingml/2006/main" w:ilvl="3">
-      <w:start w:val="1"/>
-      <w:numFmt w:val="bullet"/>
-      <w:lvlText w:val=""/>
-      <w:lvlJc w:val="left"/>
-      <w:pPr>
-        <w:ind w:left="2880" w:hanging="360"/>
-      </w:pPr>
-      <w:rPr>
-        <w:rFonts w:hint="default" w:ascii="Symbol" w:hAnsi="Symbol"/>
-      </w:rPr>
-    </w:lvl>
-    <w:lvl xmlns:w="http://schemas.openxmlformats.org/wordprocessingml/2006/main" w:ilvl="4">
-      <w:start w:val="1"/>
-      <w:numFmt w:val="bullet"/>
-      <w:lvlText w:val="o"/>
-      <w:lvlJc w:val="left"/>
-      <w:pPr>
-        <w:ind w:left="3600" w:hanging="360"/>
-      </w:pPr>
-      <w:rPr>
-        <w:rFonts w:hint="default" w:ascii="Courier New" w:hAnsi="Courier New"/>
-      </w:rPr>
-    </w:lvl>
-    <w:lvl xmlns:w="http://schemas.openxmlformats.org/wordprocessingml/2006/main" w:ilvl="5">
-      <w:start w:val="1"/>
-      <w:numFmt w:val="bullet"/>
-      <w:lvlText w:val=""/>
-      <w:lvlJc w:val="left"/>
-      <w:pPr>
-        <w:ind w:left="4320" w:hanging="360"/>
-      </w:pPr>
-      <w:rPr>
-        <w:rFonts w:hint="default" w:ascii="Wingdings" w:hAnsi="Wingdings"/>
-      </w:rPr>
-    </w:lvl>
-    <w:lvl xmlns:w="http://schemas.openxmlformats.org/wordprocessingml/2006/main" w:ilvl="6">
-      <w:start w:val="1"/>
-      <w:numFmt w:val="bullet"/>
-      <w:lvlText w:val=""/>
-      <w:lvlJc w:val="left"/>
-      <w:pPr>
-        <w:ind w:left="5040" w:hanging="360"/>
-      </w:pPr>
-      <w:rPr>
-        <w:rFonts w:hint="default" w:ascii="Symbol" w:hAnsi="Symbol"/>
-      </w:rPr>
-    </w:lvl>
-    <w:lvl xmlns:w="http://schemas.openxmlformats.org/wordprocessingml/2006/main" w:ilvl="7">
-      <w:start w:val="1"/>
-      <w:numFmt w:val="bullet"/>
-      <w:lvlText w:val="o"/>
-      <w:lvlJc w:val="left"/>
-      <w:pPr>
-        <w:ind w:left="5760" w:hanging="360"/>
-      </w:pPr>
-      <w:rPr>
-        <w:rFonts w:hint="default" w:ascii="Courier New" w:hAnsi="Courier New"/>
-      </w:rPr>
-    </w:lvl>
-    <w:lvl xmlns:w="http://schemas.openxmlformats.org/wordprocessingml/2006/main" w:ilvl="8">
-      <w:start w:val="1"/>
-      <w:numFmt w:val="bullet"/>
-      <w:lvlText w:val=""/>
-      <w:lvlJc w:val="left"/>
-      <w:pPr>
-        <w:ind w:left="6480" w:hanging="360"/>
-      </w:pPr>
-      <w:rPr>
-        <w:rFonts w:hint="default" w:ascii="Wingdings" w:hAnsi="Wingdings"/>
-      </w:rPr>
-    </w:lvl>
-  </w:abstractNum>
   <w:abstractNum w:abstractNumId="0" w15:restartNumberingAfterBreak="0">
     <w:nsid w:val="01F95DB2"/>
     <w:multiLevelType w:val="hybridMultilevel"/>
     <w:tmpl w:val="6124255C"/>
-    <w:lvl w:ilvl="0">
+    <w:lvl w:ilvl="0" w:tplc="F462E840">
       <w:start w:val="2"/>
       <w:numFmt w:val="decimal"/>
       <w:lvlText w:val="%1."/>
@@ -1345,7 +984,7 @@
         <w:ind w:left="720" w:hanging="360"/>
       </w:pPr>
     </w:lvl>
-    <w:lvl w:ilvl="1" w:tentative="1">
+    <w:lvl w:ilvl="1" w:tplc="6BFE4F12">
       <w:start w:val="1"/>
       <w:numFmt w:val="bullet"/>
       <w:lvlText w:val=""/>
@@ -1357,10 +996,10 @@
         <w:ind w:left="1440" w:hanging="360"/>
       </w:pPr>
       <w:rPr>
-        <w:rFonts w:hint="default" w:ascii="Symbol" w:hAnsi="Symbol"/>
-      </w:rPr>
-    </w:lvl>
-    <w:lvl w:ilvl="2" w:tentative="1">
+        <w:rFonts w:ascii="Symbol" w:hAnsi="Symbol" w:hint="default"/>
+      </w:rPr>
+    </w:lvl>
+    <w:lvl w:ilvl="2" w:tplc="B9568C50" w:tentative="1">
       <w:start w:val="1"/>
       <w:numFmt w:val="decimal"/>
       <w:lvlText w:val="%3."/>
@@ -1372,7 +1011,7 @@
         <w:ind w:left="2160" w:hanging="360"/>
       </w:pPr>
     </w:lvl>
-    <w:lvl w:ilvl="3" w:tentative="1">
+    <w:lvl w:ilvl="3" w:tplc="4F44592A" w:tentative="1">
       <w:start w:val="1"/>
       <w:numFmt w:val="decimal"/>
       <w:lvlText w:val="%4."/>
@@ -1384,7 +1023,7 @@
         <w:ind w:left="2880" w:hanging="360"/>
       </w:pPr>
     </w:lvl>
-    <w:lvl w:ilvl="4" w:tentative="1">
+    <w:lvl w:ilvl="4" w:tplc="37DC56DC" w:tentative="1">
       <w:start w:val="1"/>
       <w:numFmt w:val="decimal"/>
       <w:lvlText w:val="%5."/>
@@ -1396,7 +1035,7 @@
         <w:ind w:left="3600" w:hanging="360"/>
       </w:pPr>
     </w:lvl>
-    <w:lvl w:ilvl="5" w:tentative="1">
+    <w:lvl w:ilvl="5" w:tplc="A8404F98" w:tentative="1">
       <w:start w:val="1"/>
       <w:numFmt w:val="decimal"/>
       <w:lvlText w:val="%6."/>
@@ -1408,7 +1047,7 @@
         <w:ind w:left="4320" w:hanging="360"/>
       </w:pPr>
     </w:lvl>
-    <w:lvl w:ilvl="6" w:tentative="1">
+    <w:lvl w:ilvl="6" w:tplc="D9BEF9AA" w:tentative="1">
       <w:start w:val="1"/>
       <w:numFmt w:val="decimal"/>
       <w:lvlText w:val="%7."/>
@@ -1420,7 +1059,7 @@
         <w:ind w:left="5040" w:hanging="360"/>
       </w:pPr>
     </w:lvl>
-    <w:lvl w:ilvl="7" w:tentative="1">
+    <w:lvl w:ilvl="7" w:tplc="B40CB66E" w:tentative="1">
       <w:start w:val="1"/>
       <w:numFmt w:val="decimal"/>
       <w:lvlText w:val="%8."/>
@@ -1432,7 +1071,7 @@
         <w:ind w:left="5760" w:hanging="360"/>
       </w:pPr>
     </w:lvl>
-    <w:lvl w:ilvl="8" w:tentative="1">
+    <w:lvl w:ilvl="8" w:tplc="44D2AB22" w:tentative="1">
       <w:start w:val="1"/>
       <w:numFmt w:val="decimal"/>
       <w:lvlText w:val="%9."/>
@@ -1461,7 +1100,7 @@
         <w:ind w:left="720" w:hanging="360"/>
       </w:pPr>
       <w:rPr>
-        <w:rFonts w:hint="default" w:ascii="Symbol" w:hAnsi="Symbol"/>
+        <w:rFonts w:ascii="Symbol" w:hAnsi="Symbol" w:hint="default"/>
         <w:sz w:val="20"/>
       </w:rPr>
     </w:lvl>
@@ -1477,7 +1116,7 @@
         <w:ind w:left="1440" w:hanging="360"/>
       </w:pPr>
       <w:rPr>
-        <w:rFonts w:hint="default" w:ascii="Symbol" w:hAnsi="Symbol"/>
+        <w:rFonts w:ascii="Symbol" w:hAnsi="Symbol" w:hint="default"/>
         <w:sz w:val="20"/>
       </w:rPr>
     </w:lvl>
@@ -1493,7 +1132,7 @@
         <w:ind w:left="2160" w:hanging="360"/>
       </w:pPr>
       <w:rPr>
-        <w:rFonts w:hint="default" w:ascii="Symbol" w:hAnsi="Symbol"/>
+        <w:rFonts w:ascii="Symbol" w:hAnsi="Symbol" w:hint="default"/>
         <w:sz w:val="20"/>
       </w:rPr>
     </w:lvl>
@@ -1509,7 +1148,7 @@
         <w:ind w:left="2880" w:hanging="360"/>
       </w:pPr>
       <w:rPr>
-        <w:rFonts w:hint="default" w:ascii="Symbol" w:hAnsi="Symbol"/>
+        <w:rFonts w:ascii="Symbol" w:hAnsi="Symbol" w:hint="default"/>
         <w:sz w:val="20"/>
       </w:rPr>
     </w:lvl>
@@ -1525,7 +1164,7 @@
         <w:ind w:left="3600" w:hanging="360"/>
       </w:pPr>
       <w:rPr>
-        <w:rFonts w:hint="default" w:ascii="Symbol" w:hAnsi="Symbol"/>
+        <w:rFonts w:ascii="Symbol" w:hAnsi="Symbol" w:hint="default"/>
         <w:sz w:val="20"/>
       </w:rPr>
     </w:lvl>
@@ -1541,7 +1180,7 @@
         <w:ind w:left="4320" w:hanging="360"/>
       </w:pPr>
       <w:rPr>
-        <w:rFonts w:hint="default" w:ascii="Symbol" w:hAnsi="Symbol"/>
+        <w:rFonts w:ascii="Symbol" w:hAnsi="Symbol" w:hint="default"/>
         <w:sz w:val="20"/>
       </w:rPr>
     </w:lvl>
@@ -1557,7 +1196,7 @@
         <w:ind w:left="5040" w:hanging="360"/>
       </w:pPr>
       <w:rPr>
-        <w:rFonts w:hint="default" w:ascii="Symbol" w:hAnsi="Symbol"/>
+        <w:rFonts w:ascii="Symbol" w:hAnsi="Symbol" w:hint="default"/>
         <w:sz w:val="20"/>
       </w:rPr>
     </w:lvl>
@@ -1573,7 +1212,7 @@
         <w:ind w:left="5760" w:hanging="360"/>
       </w:pPr>
       <w:rPr>
-        <w:rFonts w:hint="default" w:ascii="Symbol" w:hAnsi="Symbol"/>
+        <w:rFonts w:ascii="Symbol" w:hAnsi="Symbol" w:hint="default"/>
         <w:sz w:val="20"/>
       </w:rPr>
     </w:lvl>
@@ -1589,7 +1228,7 @@
         <w:ind w:left="6480" w:hanging="360"/>
       </w:pPr>
       <w:rPr>
-        <w:rFonts w:hint="default" w:ascii="Symbol" w:hAnsi="Symbol"/>
+        <w:rFonts w:ascii="Symbol" w:hAnsi="Symbol" w:hint="default"/>
         <w:sz w:val="20"/>
       </w:rPr>
     </w:lvl>
@@ -1949,7 +1588,7 @@
         <w:ind w:left="720" w:hanging="360"/>
       </w:pPr>
       <w:rPr>
-        <w:rFonts w:hint="default" w:ascii="Symbol" w:hAnsi="Symbol"/>
+        <w:rFonts w:ascii="Symbol" w:hAnsi="Symbol" w:hint="default"/>
         <w:sz w:val="20"/>
       </w:rPr>
     </w:lvl>
@@ -1965,7 +1604,7 @@
         <w:ind w:left="1440" w:hanging="360"/>
       </w:pPr>
       <w:rPr>
-        <w:rFonts w:hint="default" w:ascii="Symbol" w:hAnsi="Symbol"/>
+        <w:rFonts w:ascii="Symbol" w:hAnsi="Symbol" w:hint="default"/>
         <w:sz w:val="20"/>
       </w:rPr>
     </w:lvl>
@@ -1981,7 +1620,7 @@
         <w:ind w:left="2160" w:hanging="360"/>
       </w:pPr>
       <w:rPr>
-        <w:rFonts w:hint="default" w:ascii="Symbol" w:hAnsi="Symbol"/>
+        <w:rFonts w:ascii="Symbol" w:hAnsi="Symbol" w:hint="default"/>
         <w:sz w:val="20"/>
       </w:rPr>
     </w:lvl>
@@ -1997,7 +1636,7 @@
         <w:ind w:left="2880" w:hanging="360"/>
       </w:pPr>
       <w:rPr>
-        <w:rFonts w:hint="default" w:ascii="Symbol" w:hAnsi="Symbol"/>
+        <w:rFonts w:ascii="Symbol" w:hAnsi="Symbol" w:hint="default"/>
         <w:sz w:val="20"/>
       </w:rPr>
     </w:lvl>
@@ -2013,7 +1652,7 @@
         <w:ind w:left="3600" w:hanging="360"/>
       </w:pPr>
       <w:rPr>
-        <w:rFonts w:hint="default" w:ascii="Symbol" w:hAnsi="Symbol"/>
+        <w:rFonts w:ascii="Symbol" w:hAnsi="Symbol" w:hint="default"/>
         <w:sz w:val="20"/>
       </w:rPr>
     </w:lvl>
@@ -2029,7 +1668,7 @@
         <w:ind w:left="4320" w:hanging="360"/>
       </w:pPr>
       <w:rPr>
-        <w:rFonts w:hint="default" w:ascii="Symbol" w:hAnsi="Symbol"/>
+        <w:rFonts w:ascii="Symbol" w:hAnsi="Symbol" w:hint="default"/>
         <w:sz w:val="20"/>
       </w:rPr>
     </w:lvl>
@@ -2045,7 +1684,7 @@
         <w:ind w:left="5040" w:hanging="360"/>
       </w:pPr>
       <w:rPr>
-        <w:rFonts w:hint="default" w:ascii="Symbol" w:hAnsi="Symbol"/>
+        <w:rFonts w:ascii="Symbol" w:hAnsi="Symbol" w:hint="default"/>
         <w:sz w:val="20"/>
       </w:rPr>
     </w:lvl>
@@ -2061,7 +1700,7 @@
         <w:ind w:left="5760" w:hanging="360"/>
       </w:pPr>
       <w:rPr>
-        <w:rFonts w:hint="default" w:ascii="Symbol" w:hAnsi="Symbol"/>
+        <w:rFonts w:ascii="Symbol" w:hAnsi="Symbol" w:hint="default"/>
         <w:sz w:val="20"/>
       </w:rPr>
     </w:lvl>
@@ -2077,7 +1716,7 @@
         <w:ind w:left="6480" w:hanging="360"/>
       </w:pPr>
       <w:rPr>
-        <w:rFonts w:hint="default" w:ascii="Symbol" w:hAnsi="Symbol"/>
+        <w:rFonts w:ascii="Symbol" w:hAnsi="Symbol" w:hint="default"/>
         <w:sz w:val="20"/>
       </w:rPr>
     </w:lvl>
@@ -2535,10 +2174,236 @@
     </w:lvl>
   </w:abstractNum>
   <w:abstractNum w:abstractNumId="10" w15:restartNumberingAfterBreak="0">
+    <w:nsid w:val="36DCF960"/>
+    <w:multiLevelType w:val="hybridMultilevel"/>
+    <w:tmpl w:val="F7260D2E"/>
+    <w:lvl w:ilvl="0" w:tplc="19DA3F04">
+      <w:start w:val="1"/>
+      <w:numFmt w:val="bullet"/>
+      <w:lvlText w:val=""/>
+      <w:lvlJc w:val="left"/>
+      <w:pPr>
+        <w:ind w:left="720" w:hanging="360"/>
+      </w:pPr>
+      <w:rPr>
+        <w:rFonts w:ascii="Symbol" w:hAnsi="Symbol" w:hint="default"/>
+      </w:rPr>
+    </w:lvl>
+    <w:lvl w:ilvl="1" w:tplc="0D000CEE">
+      <w:start w:val="1"/>
+      <w:numFmt w:val="bullet"/>
+      <w:lvlText w:val="o"/>
+      <w:lvlJc w:val="left"/>
+      <w:pPr>
+        <w:ind w:left="1440" w:hanging="360"/>
+      </w:pPr>
+      <w:rPr>
+        <w:rFonts w:ascii="Courier New" w:hAnsi="Courier New" w:hint="default"/>
+      </w:rPr>
+    </w:lvl>
+    <w:lvl w:ilvl="2" w:tplc="6A2212A0">
+      <w:start w:val="1"/>
+      <w:numFmt w:val="bullet"/>
+      <w:lvlText w:val=""/>
+      <w:lvlJc w:val="left"/>
+      <w:pPr>
+        <w:ind w:left="2160" w:hanging="360"/>
+      </w:pPr>
+      <w:rPr>
+        <w:rFonts w:ascii="Wingdings" w:hAnsi="Wingdings" w:hint="default"/>
+      </w:rPr>
+    </w:lvl>
+    <w:lvl w:ilvl="3" w:tplc="EB98B824">
+      <w:start w:val="1"/>
+      <w:numFmt w:val="bullet"/>
+      <w:lvlText w:val=""/>
+      <w:lvlJc w:val="left"/>
+      <w:pPr>
+        <w:ind w:left="2880" w:hanging="360"/>
+      </w:pPr>
+      <w:rPr>
+        <w:rFonts w:ascii="Symbol" w:hAnsi="Symbol" w:hint="default"/>
+      </w:rPr>
+    </w:lvl>
+    <w:lvl w:ilvl="4" w:tplc="BE94B058">
+      <w:start w:val="1"/>
+      <w:numFmt w:val="bullet"/>
+      <w:lvlText w:val="o"/>
+      <w:lvlJc w:val="left"/>
+      <w:pPr>
+        <w:ind w:left="3600" w:hanging="360"/>
+      </w:pPr>
+      <w:rPr>
+        <w:rFonts w:ascii="Courier New" w:hAnsi="Courier New" w:hint="default"/>
+      </w:rPr>
+    </w:lvl>
+    <w:lvl w:ilvl="5" w:tplc="B1DEFEE8">
+      <w:start w:val="1"/>
+      <w:numFmt w:val="bullet"/>
+      <w:lvlText w:val=""/>
+      <w:lvlJc w:val="left"/>
+      <w:pPr>
+        <w:ind w:left="4320" w:hanging="360"/>
+      </w:pPr>
+      <w:rPr>
+        <w:rFonts w:ascii="Wingdings" w:hAnsi="Wingdings" w:hint="default"/>
+      </w:rPr>
+    </w:lvl>
+    <w:lvl w:ilvl="6" w:tplc="ADDC406A">
+      <w:start w:val="1"/>
+      <w:numFmt w:val="bullet"/>
+      <w:lvlText w:val=""/>
+      <w:lvlJc w:val="left"/>
+      <w:pPr>
+        <w:ind w:left="5040" w:hanging="360"/>
+      </w:pPr>
+      <w:rPr>
+        <w:rFonts w:ascii="Symbol" w:hAnsi="Symbol" w:hint="default"/>
+      </w:rPr>
+    </w:lvl>
+    <w:lvl w:ilvl="7" w:tplc="B4A48470">
+      <w:start w:val="1"/>
+      <w:numFmt w:val="bullet"/>
+      <w:lvlText w:val="o"/>
+      <w:lvlJc w:val="left"/>
+      <w:pPr>
+        <w:ind w:left="5760" w:hanging="360"/>
+      </w:pPr>
+      <w:rPr>
+        <w:rFonts w:ascii="Courier New" w:hAnsi="Courier New" w:hint="default"/>
+      </w:rPr>
+    </w:lvl>
+    <w:lvl w:ilvl="8" w:tplc="31085F06">
+      <w:start w:val="1"/>
+      <w:numFmt w:val="bullet"/>
+      <w:lvlText w:val=""/>
+      <w:lvlJc w:val="left"/>
+      <w:pPr>
+        <w:ind w:left="6480" w:hanging="360"/>
+      </w:pPr>
+      <w:rPr>
+        <w:rFonts w:ascii="Wingdings" w:hAnsi="Wingdings" w:hint="default"/>
+      </w:rPr>
+    </w:lvl>
+  </w:abstractNum>
+  <w:abstractNum w:abstractNumId="11" w15:restartNumberingAfterBreak="0">
+    <w:nsid w:val="3C8A2559"/>
+    <w:multiLevelType w:val="hybridMultilevel"/>
+    <w:tmpl w:val="A5BC9A0C"/>
+    <w:lvl w:ilvl="0" w:tplc="5650CFFA">
+      <w:start w:val="1"/>
+      <w:numFmt w:val="bullet"/>
+      <w:lvlText w:val=""/>
+      <w:lvlJc w:val="left"/>
+      <w:pPr>
+        <w:ind w:left="1080" w:hanging="360"/>
+      </w:pPr>
+      <w:rPr>
+        <w:rFonts w:ascii="Symbol" w:hAnsi="Symbol" w:hint="default"/>
+      </w:rPr>
+    </w:lvl>
+    <w:lvl w:ilvl="1" w:tplc="2DAEE9FE">
+      <w:start w:val="1"/>
+      <w:numFmt w:val="bullet"/>
+      <w:lvlText w:val="o"/>
+      <w:lvlJc w:val="left"/>
+      <w:pPr>
+        <w:ind w:left="1800" w:hanging="360"/>
+      </w:pPr>
+      <w:rPr>
+        <w:rFonts w:ascii="Courier New" w:hAnsi="Courier New" w:hint="default"/>
+      </w:rPr>
+    </w:lvl>
+    <w:lvl w:ilvl="2" w:tplc="61D20D40">
+      <w:start w:val="1"/>
+      <w:numFmt w:val="bullet"/>
+      <w:lvlText w:val=""/>
+      <w:lvlJc w:val="left"/>
+      <w:pPr>
+        <w:ind w:left="2520" w:hanging="360"/>
+      </w:pPr>
+      <w:rPr>
+        <w:rFonts w:ascii="Wingdings" w:hAnsi="Wingdings" w:hint="default"/>
+      </w:rPr>
+    </w:lvl>
+    <w:lvl w:ilvl="3" w:tplc="92B6DC38">
+      <w:start w:val="1"/>
+      <w:numFmt w:val="bullet"/>
+      <w:lvlText w:val=""/>
+      <w:lvlJc w:val="left"/>
+      <w:pPr>
+        <w:ind w:left="3240" w:hanging="360"/>
+      </w:pPr>
+      <w:rPr>
+        <w:rFonts w:ascii="Symbol" w:hAnsi="Symbol" w:hint="default"/>
+      </w:rPr>
+    </w:lvl>
+    <w:lvl w:ilvl="4" w:tplc="D55A66C0">
+      <w:start w:val="1"/>
+      <w:numFmt w:val="bullet"/>
+      <w:lvlText w:val="o"/>
+      <w:lvlJc w:val="left"/>
+      <w:pPr>
+        <w:ind w:left="3960" w:hanging="360"/>
+      </w:pPr>
+      <w:rPr>
+        <w:rFonts w:ascii="Courier New" w:hAnsi="Courier New" w:hint="default"/>
+      </w:rPr>
+    </w:lvl>
+    <w:lvl w:ilvl="5" w:tplc="48B0D76E">
+      <w:start w:val="1"/>
+      <w:numFmt w:val="bullet"/>
+      <w:lvlText w:val=""/>
+      <w:lvlJc w:val="left"/>
+      <w:pPr>
+        <w:ind w:left="4680" w:hanging="360"/>
+      </w:pPr>
+      <w:rPr>
+        <w:rFonts w:ascii="Wingdings" w:hAnsi="Wingdings" w:hint="default"/>
+      </w:rPr>
+    </w:lvl>
+    <w:lvl w:ilvl="6" w:tplc="2BE8BF50">
+      <w:start w:val="1"/>
+      <w:numFmt w:val="bullet"/>
+      <w:lvlText w:val=""/>
+      <w:lvlJc w:val="left"/>
+      <w:pPr>
+        <w:ind w:left="5400" w:hanging="360"/>
+      </w:pPr>
+      <w:rPr>
+        <w:rFonts w:ascii="Symbol" w:hAnsi="Symbol" w:hint="default"/>
+      </w:rPr>
+    </w:lvl>
+    <w:lvl w:ilvl="7" w:tplc="F9FE4DE4">
+      <w:start w:val="1"/>
+      <w:numFmt w:val="bullet"/>
+      <w:lvlText w:val="o"/>
+      <w:lvlJc w:val="left"/>
+      <w:pPr>
+        <w:ind w:left="6120" w:hanging="360"/>
+      </w:pPr>
+      <w:rPr>
+        <w:rFonts w:ascii="Courier New" w:hAnsi="Courier New" w:hint="default"/>
+      </w:rPr>
+    </w:lvl>
+    <w:lvl w:ilvl="8" w:tplc="7A707C2E">
+      <w:start w:val="1"/>
+      <w:numFmt w:val="bullet"/>
+      <w:lvlText w:val=""/>
+      <w:lvlJc w:val="left"/>
+      <w:pPr>
+        <w:ind w:left="6840" w:hanging="360"/>
+      </w:pPr>
+      <w:rPr>
+        <w:rFonts w:ascii="Wingdings" w:hAnsi="Wingdings" w:hint="default"/>
+      </w:rPr>
+    </w:lvl>
+  </w:abstractNum>
+  <w:abstractNum w:abstractNumId="12" w15:restartNumberingAfterBreak="0">
     <w:nsid w:val="45B453FD"/>
     <w:multiLevelType w:val="hybridMultilevel"/>
     <w:tmpl w:val="BBD20934"/>
-    <w:lvl w:ilvl="0">
+    <w:lvl w:ilvl="0" w:tplc="3B885606">
       <w:start w:val="3"/>
       <w:numFmt w:val="decimal"/>
       <w:lvlText w:val="%1."/>
@@ -2550,7 +2415,7 @@
         <w:ind w:left="720" w:hanging="360"/>
       </w:pPr>
     </w:lvl>
-    <w:lvl w:ilvl="1" w:tentative="1">
+    <w:lvl w:ilvl="1" w:tplc="7FDA4E1E" w:tentative="1">
       <w:start w:val="1"/>
       <w:numFmt w:val="bullet"/>
       <w:lvlText w:val=""/>
@@ -2562,10 +2427,10 @@
         <w:ind w:left="1440" w:hanging="360"/>
       </w:pPr>
       <w:rPr>
-        <w:rFonts w:hint="default" w:ascii="Symbol" w:hAnsi="Symbol"/>
-      </w:rPr>
-    </w:lvl>
-    <w:lvl w:ilvl="2" w:tentative="1">
+        <w:rFonts w:ascii="Symbol" w:hAnsi="Symbol" w:hint="default"/>
+      </w:rPr>
+    </w:lvl>
+    <w:lvl w:ilvl="2" w:tplc="62828BBA" w:tentative="1">
       <w:start w:val="1"/>
       <w:numFmt w:val="decimal"/>
       <w:lvlText w:val="%3."/>
@@ -2577,7 +2442,7 @@
         <w:ind w:left="2160" w:hanging="360"/>
       </w:pPr>
     </w:lvl>
-    <w:lvl w:ilvl="3" w:tentative="1">
+    <w:lvl w:ilvl="3" w:tplc="0ADCF286" w:tentative="1">
       <w:start w:val="1"/>
       <w:numFmt w:val="decimal"/>
       <w:lvlText w:val="%4."/>
@@ -2589,7 +2454,7 @@
         <w:ind w:left="2880" w:hanging="360"/>
       </w:pPr>
     </w:lvl>
-    <w:lvl w:ilvl="4" w:tentative="1">
+    <w:lvl w:ilvl="4" w:tplc="7FEE2DE8" w:tentative="1">
       <w:start w:val="1"/>
       <w:numFmt w:val="decimal"/>
       <w:lvlText w:val="%5."/>
@@ -2601,7 +2466,7 @@
         <w:ind w:left="3600" w:hanging="360"/>
       </w:pPr>
     </w:lvl>
-    <w:lvl w:ilvl="5" w:tentative="1">
+    <w:lvl w:ilvl="5" w:tplc="A4D2998E" w:tentative="1">
       <w:start w:val="1"/>
       <w:numFmt w:val="decimal"/>
       <w:lvlText w:val="%6."/>
@@ -2613,7 +2478,7 @@
         <w:ind w:left="4320" w:hanging="360"/>
       </w:pPr>
     </w:lvl>
-    <w:lvl w:ilvl="6" w:tentative="1">
+    <w:lvl w:ilvl="6" w:tplc="4C5E05D4" w:tentative="1">
       <w:start w:val="1"/>
       <w:numFmt w:val="decimal"/>
       <w:lvlText w:val="%7."/>
@@ -2625,7 +2490,7 @@
         <w:ind w:left="5040" w:hanging="360"/>
       </w:pPr>
     </w:lvl>
-    <w:lvl w:ilvl="7" w:tentative="1">
+    <w:lvl w:ilvl="7" w:tplc="F63ACF0A" w:tentative="1">
       <w:start w:val="1"/>
       <w:numFmt w:val="decimal"/>
       <w:lvlText w:val="%8."/>
@@ -2637,7 +2502,7 @@
         <w:ind w:left="5760" w:hanging="360"/>
       </w:pPr>
     </w:lvl>
-    <w:lvl w:ilvl="8" w:tentative="1">
+    <w:lvl w:ilvl="8" w:tplc="70A6ED36" w:tentative="1">
       <w:start w:val="1"/>
       <w:numFmt w:val="decimal"/>
       <w:lvlText w:val="%9."/>
@@ -2650,7 +2515,7 @@
       </w:pPr>
     </w:lvl>
   </w:abstractNum>
-  <w:abstractNum w:abstractNumId="11" w15:restartNumberingAfterBreak="0">
+  <w:abstractNum w:abstractNumId="13" w15:restartNumberingAfterBreak="0">
     <w:nsid w:val="4A055662"/>
     <w:multiLevelType w:val="multilevel"/>
     <w:tmpl w:val="69EACF4E"/>
@@ -2666,7 +2531,7 @@
         <w:ind w:left="720" w:hanging="360"/>
       </w:pPr>
       <w:rPr>
-        <w:rFonts w:hint="default" w:ascii="Symbol" w:hAnsi="Symbol"/>
+        <w:rFonts w:ascii="Symbol" w:hAnsi="Symbol" w:hint="default"/>
         <w:sz w:val="20"/>
       </w:rPr>
     </w:lvl>
@@ -2682,7 +2547,7 @@
         <w:ind w:left="1440" w:hanging="360"/>
       </w:pPr>
       <w:rPr>
-        <w:rFonts w:hint="default" w:ascii="Symbol" w:hAnsi="Symbol"/>
+        <w:rFonts w:ascii="Symbol" w:hAnsi="Symbol" w:hint="default"/>
         <w:sz w:val="20"/>
       </w:rPr>
     </w:lvl>
@@ -2698,7 +2563,7 @@
         <w:ind w:left="2160" w:hanging="360"/>
       </w:pPr>
       <w:rPr>
-        <w:rFonts w:hint="default" w:ascii="Symbol" w:hAnsi="Symbol"/>
+        <w:rFonts w:ascii="Symbol" w:hAnsi="Symbol" w:hint="default"/>
         <w:sz w:val="20"/>
       </w:rPr>
     </w:lvl>
@@ -2714,7 +2579,7 @@
         <w:ind w:left="2880" w:hanging="360"/>
       </w:pPr>
       <w:rPr>
-        <w:rFonts w:hint="default" w:ascii="Symbol" w:hAnsi="Symbol"/>
+        <w:rFonts w:ascii="Symbol" w:hAnsi="Symbol" w:hint="default"/>
         <w:sz w:val="20"/>
       </w:rPr>
     </w:lvl>
@@ -2730,7 +2595,7 @@
         <w:ind w:left="3600" w:hanging="360"/>
       </w:pPr>
       <w:rPr>
-        <w:rFonts w:hint="default" w:ascii="Symbol" w:hAnsi="Symbol"/>
+        <w:rFonts w:ascii="Symbol" w:hAnsi="Symbol" w:hint="default"/>
         <w:sz w:val="20"/>
       </w:rPr>
     </w:lvl>
@@ -2746,7 +2611,7 @@
         <w:ind w:left="4320" w:hanging="360"/>
       </w:pPr>
       <w:rPr>
-        <w:rFonts w:hint="default" w:ascii="Symbol" w:hAnsi="Symbol"/>
+        <w:rFonts w:ascii="Symbol" w:hAnsi="Symbol" w:hint="default"/>
         <w:sz w:val="20"/>
       </w:rPr>
     </w:lvl>
@@ -2762,7 +2627,7 @@
         <w:ind w:left="5040" w:hanging="360"/>
       </w:pPr>
       <w:rPr>
-        <w:rFonts w:hint="default" w:ascii="Symbol" w:hAnsi="Symbol"/>
+        <w:rFonts w:ascii="Symbol" w:hAnsi="Symbol" w:hint="default"/>
         <w:sz w:val="20"/>
       </w:rPr>
     </w:lvl>
@@ -2778,7 +2643,7 @@
         <w:ind w:left="5760" w:hanging="360"/>
       </w:pPr>
       <w:rPr>
-        <w:rFonts w:hint="default" w:ascii="Symbol" w:hAnsi="Symbol"/>
+        <w:rFonts w:ascii="Symbol" w:hAnsi="Symbol" w:hint="default"/>
         <w:sz w:val="20"/>
       </w:rPr>
     </w:lvl>
@@ -2794,12 +2659,12 @@
         <w:ind w:left="6480" w:hanging="360"/>
       </w:pPr>
       <w:rPr>
-        <w:rFonts w:hint="default" w:ascii="Symbol" w:hAnsi="Symbol"/>
+        <w:rFonts w:ascii="Symbol" w:hAnsi="Symbol" w:hint="default"/>
         <w:sz w:val="20"/>
       </w:rPr>
     </w:lvl>
   </w:abstractNum>
-  <w:abstractNum w:abstractNumId="12" w15:restartNumberingAfterBreak="0">
+  <w:abstractNum w:abstractNumId="14" w15:restartNumberingAfterBreak="0">
     <w:nsid w:val="4A597426"/>
     <w:multiLevelType w:val="multilevel"/>
     <w:tmpl w:val="4E545DBE"/>
@@ -2912,7 +2777,7 @@
       </w:pPr>
     </w:lvl>
   </w:abstractNum>
-  <w:abstractNum w:abstractNumId="13" w15:restartNumberingAfterBreak="0">
+  <w:abstractNum w:abstractNumId="15" w15:restartNumberingAfterBreak="0">
     <w:nsid w:val="4A89251E"/>
     <w:multiLevelType w:val="multilevel"/>
     <w:tmpl w:val="4F169898"/>
@@ -2928,7 +2793,7 @@
         <w:ind w:left="720" w:hanging="360"/>
       </w:pPr>
       <w:rPr>
-        <w:rFonts w:hint="default" w:ascii="Symbol" w:hAnsi="Symbol"/>
+        <w:rFonts w:ascii="Symbol" w:hAnsi="Symbol" w:hint="default"/>
         <w:sz w:val="20"/>
       </w:rPr>
     </w:lvl>
@@ -2944,7 +2809,7 @@
         <w:ind w:left="1440" w:hanging="360"/>
       </w:pPr>
       <w:rPr>
-        <w:rFonts w:hint="default" w:ascii="Symbol" w:hAnsi="Symbol"/>
+        <w:rFonts w:ascii="Symbol" w:hAnsi="Symbol" w:hint="default"/>
         <w:sz w:val="20"/>
       </w:rPr>
     </w:lvl>
@@ -2960,7 +2825,7 @@
         <w:ind w:left="2160" w:hanging="360"/>
       </w:pPr>
       <w:rPr>
-        <w:rFonts w:hint="default" w:ascii="Symbol" w:hAnsi="Symbol"/>
+        <w:rFonts w:ascii="Symbol" w:hAnsi="Symbol" w:hint="default"/>
         <w:sz w:val="20"/>
       </w:rPr>
     </w:lvl>
@@ -2976,7 +2841,7 @@
         <w:ind w:left="2880" w:hanging="360"/>
       </w:pPr>
       <w:rPr>
-        <w:rFonts w:hint="default" w:ascii="Symbol" w:hAnsi="Symbol"/>
+        <w:rFonts w:ascii="Symbol" w:hAnsi="Symbol" w:hint="default"/>
         <w:sz w:val="20"/>
       </w:rPr>
     </w:lvl>
@@ -2992,7 +2857,7 @@
         <w:ind w:left="3600" w:hanging="360"/>
       </w:pPr>
       <w:rPr>
-        <w:rFonts w:hint="default" w:ascii="Symbol" w:hAnsi="Symbol"/>
+        <w:rFonts w:ascii="Symbol" w:hAnsi="Symbol" w:hint="default"/>
         <w:sz w:val="20"/>
       </w:rPr>
     </w:lvl>
@@ -3008,7 +2873,7 @@
         <w:ind w:left="4320" w:hanging="360"/>
       </w:pPr>
       <w:rPr>
-        <w:rFonts w:hint="default" w:ascii="Symbol" w:hAnsi="Symbol"/>
+        <w:rFonts w:ascii="Symbol" w:hAnsi="Symbol" w:hint="default"/>
         <w:sz w:val="20"/>
       </w:rPr>
     </w:lvl>
@@ -3024,7 +2889,7 @@
         <w:ind w:left="5040" w:hanging="360"/>
       </w:pPr>
       <w:rPr>
-        <w:rFonts w:hint="default" w:ascii="Symbol" w:hAnsi="Symbol"/>
+        <w:rFonts w:ascii="Symbol" w:hAnsi="Symbol" w:hint="default"/>
         <w:sz w:val="20"/>
       </w:rPr>
     </w:lvl>
@@ -3040,7 +2905,7 @@
         <w:ind w:left="5760" w:hanging="360"/>
       </w:pPr>
       <w:rPr>
-        <w:rFonts w:hint="default" w:ascii="Symbol" w:hAnsi="Symbol"/>
+        <w:rFonts w:ascii="Symbol" w:hAnsi="Symbol" w:hint="default"/>
         <w:sz w:val="20"/>
       </w:rPr>
     </w:lvl>
@@ -3056,12 +2921,12 @@
         <w:ind w:left="6480" w:hanging="360"/>
       </w:pPr>
       <w:rPr>
-        <w:rFonts w:hint="default" w:ascii="Symbol" w:hAnsi="Symbol"/>
+        <w:rFonts w:ascii="Symbol" w:hAnsi="Symbol" w:hint="default"/>
         <w:sz w:val="20"/>
       </w:rPr>
     </w:lvl>
   </w:abstractNum>
-  <w:abstractNum w:abstractNumId="14" w15:restartNumberingAfterBreak="0">
+  <w:abstractNum w:abstractNumId="16" w15:restartNumberingAfterBreak="0">
     <w:nsid w:val="54225FBB"/>
     <w:multiLevelType w:val="multilevel"/>
     <w:tmpl w:val="CA3A966A"/>
@@ -3174,7 +3039,7 @@
       </w:pPr>
     </w:lvl>
   </w:abstractNum>
-  <w:abstractNum w:abstractNumId="15" w15:restartNumberingAfterBreak="0">
+  <w:abstractNum w:abstractNumId="17" w15:restartNumberingAfterBreak="0">
     <w:nsid w:val="5CD3607A"/>
     <w:multiLevelType w:val="multilevel"/>
     <w:tmpl w:val="EB7228DC"/>
@@ -3287,7 +3152,7 @@
       </w:pPr>
     </w:lvl>
   </w:abstractNum>
-  <w:abstractNum w:abstractNumId="16" w15:restartNumberingAfterBreak="0">
+  <w:abstractNum w:abstractNumId="18" w15:restartNumberingAfterBreak="0">
     <w:nsid w:val="5FC01156"/>
     <w:multiLevelType w:val="multilevel"/>
     <w:tmpl w:val="7F1A79EC"/>
@@ -3400,7 +3265,7 @@
       </w:pPr>
     </w:lvl>
   </w:abstractNum>
-  <w:abstractNum w:abstractNumId="17" w15:restartNumberingAfterBreak="0">
+  <w:abstractNum w:abstractNumId="19" w15:restartNumberingAfterBreak="0">
     <w:nsid w:val="629C4AC2"/>
     <w:multiLevelType w:val="multilevel"/>
     <w:tmpl w:val="66BA5676"/>
@@ -3513,7 +3378,7 @@
       </w:pPr>
     </w:lvl>
   </w:abstractNum>
-  <w:abstractNum w:abstractNumId="18" w15:restartNumberingAfterBreak="0">
+  <w:abstractNum w:abstractNumId="20" w15:restartNumberingAfterBreak="0">
     <w:nsid w:val="638A6088"/>
     <w:multiLevelType w:val="hybridMultilevel"/>
     <w:tmpl w:val="6A2C9DE0"/>
@@ -3526,7 +3391,7 @@
         <w:ind w:left="2160" w:hanging="360"/>
       </w:pPr>
       <w:rPr>
-        <w:rFonts w:hint="default" w:ascii="Symbol" w:hAnsi="Symbol"/>
+        <w:rFonts w:ascii="Symbol" w:hAnsi="Symbol" w:hint="default"/>
       </w:rPr>
     </w:lvl>
     <w:lvl w:ilvl="1" w:tplc="08090003" w:tentative="1">
@@ -3538,7 +3403,7 @@
         <w:ind w:left="2880" w:hanging="360"/>
       </w:pPr>
       <w:rPr>
-        <w:rFonts w:hint="default" w:ascii="Courier New" w:hAnsi="Courier New" w:cs="Courier New"/>
+        <w:rFonts w:ascii="Courier New" w:hAnsi="Courier New" w:cs="Courier New" w:hint="default"/>
       </w:rPr>
     </w:lvl>
     <w:lvl w:ilvl="2" w:tplc="08090005" w:tentative="1">
@@ -3550,7 +3415,7 @@
         <w:ind w:left="3600" w:hanging="360"/>
       </w:pPr>
       <w:rPr>
-        <w:rFonts w:hint="default" w:ascii="Wingdings" w:hAnsi="Wingdings"/>
+        <w:rFonts w:ascii="Wingdings" w:hAnsi="Wingdings" w:hint="default"/>
       </w:rPr>
     </w:lvl>
     <w:lvl w:ilvl="3" w:tplc="08090001" w:tentative="1">
@@ -3562,7 +3427,7 @@
         <w:ind w:left="4320" w:hanging="360"/>
       </w:pPr>
       <w:rPr>
-        <w:rFonts w:hint="default" w:ascii="Symbol" w:hAnsi="Symbol"/>
+        <w:rFonts w:ascii="Symbol" w:hAnsi="Symbol" w:hint="default"/>
       </w:rPr>
     </w:lvl>
     <w:lvl w:ilvl="4" w:tplc="08090003" w:tentative="1">
@@ -3574,7 +3439,7 @@
         <w:ind w:left="5040" w:hanging="360"/>
       </w:pPr>
       <w:rPr>
-        <w:rFonts w:hint="default" w:ascii="Courier New" w:hAnsi="Courier New" w:cs="Courier New"/>
+        <w:rFonts w:ascii="Courier New" w:hAnsi="Courier New" w:cs="Courier New" w:hint="default"/>
       </w:rPr>
     </w:lvl>
     <w:lvl w:ilvl="5" w:tplc="08090005" w:tentative="1">
@@ -3586,7 +3451,7 @@
         <w:ind w:left="5760" w:hanging="360"/>
       </w:pPr>
       <w:rPr>
-        <w:rFonts w:hint="default" w:ascii="Wingdings" w:hAnsi="Wingdings"/>
+        <w:rFonts w:ascii="Wingdings" w:hAnsi="Wingdings" w:hint="default"/>
       </w:rPr>
     </w:lvl>
     <w:lvl w:ilvl="6" w:tplc="08090001" w:tentative="1">
@@ -3598,7 +3463,7 @@
         <w:ind w:left="6480" w:hanging="360"/>
       </w:pPr>
       <w:rPr>
-        <w:rFonts w:hint="default" w:ascii="Symbol" w:hAnsi="Symbol"/>
+        <w:rFonts w:ascii="Symbol" w:hAnsi="Symbol" w:hint="default"/>
       </w:rPr>
     </w:lvl>
     <w:lvl w:ilvl="7" w:tplc="08090003" w:tentative="1">
@@ -3610,7 +3475,7 @@
         <w:ind w:left="7200" w:hanging="360"/>
       </w:pPr>
       <w:rPr>
-        <w:rFonts w:hint="default" w:ascii="Courier New" w:hAnsi="Courier New" w:cs="Courier New"/>
+        <w:rFonts w:ascii="Courier New" w:hAnsi="Courier New" w:cs="Courier New" w:hint="default"/>
       </w:rPr>
     </w:lvl>
     <w:lvl w:ilvl="8" w:tplc="08090005" w:tentative="1">
@@ -3622,11 +3487,124 @@
         <w:ind w:left="7920" w:hanging="360"/>
       </w:pPr>
       <w:rPr>
-        <w:rFonts w:hint="default" w:ascii="Wingdings" w:hAnsi="Wingdings"/>
+        <w:rFonts w:ascii="Wingdings" w:hAnsi="Wingdings" w:hint="default"/>
       </w:rPr>
     </w:lvl>
   </w:abstractNum>
-  <w:abstractNum w:abstractNumId="19" w15:restartNumberingAfterBreak="0">
+  <w:abstractNum w:abstractNumId="21" w15:restartNumberingAfterBreak="0">
+    <w:nsid w:val="706593C4"/>
+    <w:multiLevelType w:val="hybridMultilevel"/>
+    <w:tmpl w:val="5822A1D8"/>
+    <w:lvl w:ilvl="0" w:tplc="850EE8D0">
+      <w:start w:val="1"/>
+      <w:numFmt w:val="bullet"/>
+      <w:lvlText w:val=""/>
+      <w:lvlJc w:val="left"/>
+      <w:pPr>
+        <w:ind w:left="720" w:hanging="360"/>
+      </w:pPr>
+      <w:rPr>
+        <w:rFonts w:ascii="Symbol" w:hAnsi="Symbol" w:hint="default"/>
+      </w:rPr>
+    </w:lvl>
+    <w:lvl w:ilvl="1" w:tplc="FB767756">
+      <w:start w:val="1"/>
+      <w:numFmt w:val="bullet"/>
+      <w:lvlText w:val="o"/>
+      <w:lvlJc w:val="left"/>
+      <w:pPr>
+        <w:ind w:left="1440" w:hanging="360"/>
+      </w:pPr>
+      <w:rPr>
+        <w:rFonts w:ascii="Courier New" w:hAnsi="Courier New" w:hint="default"/>
+      </w:rPr>
+    </w:lvl>
+    <w:lvl w:ilvl="2" w:tplc="8A905C56">
+      <w:start w:val="1"/>
+      <w:numFmt w:val="bullet"/>
+      <w:lvlText w:val=""/>
+      <w:lvlJc w:val="left"/>
+      <w:pPr>
+        <w:ind w:left="2160" w:hanging="360"/>
+      </w:pPr>
+      <w:rPr>
+        <w:rFonts w:ascii="Wingdings" w:hAnsi="Wingdings" w:hint="default"/>
+      </w:rPr>
+    </w:lvl>
+    <w:lvl w:ilvl="3" w:tplc="E072FE54">
+      <w:start w:val="1"/>
+      <w:numFmt w:val="bullet"/>
+      <w:lvlText w:val=""/>
+      <w:lvlJc w:val="left"/>
+      <w:pPr>
+        <w:ind w:left="2880" w:hanging="360"/>
+      </w:pPr>
+      <w:rPr>
+        <w:rFonts w:ascii="Symbol" w:hAnsi="Symbol" w:hint="default"/>
+      </w:rPr>
+    </w:lvl>
+    <w:lvl w:ilvl="4" w:tplc="6C429CBA">
+      <w:start w:val="1"/>
+      <w:numFmt w:val="bullet"/>
+      <w:lvlText w:val="o"/>
+      <w:lvlJc w:val="left"/>
+      <w:pPr>
+        <w:ind w:left="3600" w:hanging="360"/>
+      </w:pPr>
+      <w:rPr>
+        <w:rFonts w:ascii="Courier New" w:hAnsi="Courier New" w:hint="default"/>
+      </w:rPr>
+    </w:lvl>
+    <w:lvl w:ilvl="5" w:tplc="0AD4B37A">
+      <w:start w:val="1"/>
+      <w:numFmt w:val="bullet"/>
+      <w:lvlText w:val=""/>
+      <w:lvlJc w:val="left"/>
+      <w:pPr>
+        <w:ind w:left="4320" w:hanging="360"/>
+      </w:pPr>
+      <w:rPr>
+        <w:rFonts w:ascii="Wingdings" w:hAnsi="Wingdings" w:hint="default"/>
+      </w:rPr>
+    </w:lvl>
+    <w:lvl w:ilvl="6" w:tplc="D34225D2">
+      <w:start w:val="1"/>
+      <w:numFmt w:val="bullet"/>
+      <w:lvlText w:val=""/>
+      <w:lvlJc w:val="left"/>
+      <w:pPr>
+        <w:ind w:left="5040" w:hanging="360"/>
+      </w:pPr>
+      <w:rPr>
+        <w:rFonts w:ascii="Symbol" w:hAnsi="Symbol" w:hint="default"/>
+      </w:rPr>
+    </w:lvl>
+    <w:lvl w:ilvl="7" w:tplc="7618F5E8">
+      <w:start w:val="1"/>
+      <w:numFmt w:val="bullet"/>
+      <w:lvlText w:val="o"/>
+      <w:lvlJc w:val="left"/>
+      <w:pPr>
+        <w:ind w:left="5760" w:hanging="360"/>
+      </w:pPr>
+      <w:rPr>
+        <w:rFonts w:ascii="Courier New" w:hAnsi="Courier New" w:hint="default"/>
+      </w:rPr>
+    </w:lvl>
+    <w:lvl w:ilvl="8" w:tplc="6E46FD4E">
+      <w:start w:val="1"/>
+      <w:numFmt w:val="bullet"/>
+      <w:lvlText w:val=""/>
+      <w:lvlJc w:val="left"/>
+      <w:pPr>
+        <w:ind w:left="6480" w:hanging="360"/>
+      </w:pPr>
+      <w:rPr>
+        <w:rFonts w:ascii="Wingdings" w:hAnsi="Wingdings" w:hint="default"/>
+      </w:rPr>
+    </w:lvl>
+  </w:abstractNum>
+  <w:abstractNum w:abstractNumId="22" w15:restartNumberingAfterBreak="0">
     <w:nsid w:val="76364941"/>
     <w:multiLevelType w:val="multilevel"/>
     <w:tmpl w:val="FB3AA880"/>
@@ -3739,7 +3717,7 @@
       </w:pPr>
     </w:lvl>
   </w:abstractNum>
-  <w:abstractNum w:abstractNumId="20" w15:restartNumberingAfterBreak="0">
+  <w:abstractNum w:abstractNumId="23" w15:restartNumberingAfterBreak="0">
     <w:nsid w:val="7A9F013A"/>
     <w:multiLevelType w:val="multilevel"/>
     <w:tmpl w:val="7966BC96"/>
@@ -3755,7 +3733,7 @@
         <w:ind w:left="720" w:hanging="360"/>
       </w:pPr>
       <w:rPr>
-        <w:rFonts w:hint="default" w:ascii="Symbol" w:hAnsi="Symbol"/>
+        <w:rFonts w:ascii="Symbol" w:hAnsi="Symbol" w:hint="default"/>
         <w:sz w:val="20"/>
       </w:rPr>
     </w:lvl>
@@ -3771,7 +3749,7 @@
         <w:ind w:left="1440" w:hanging="360"/>
       </w:pPr>
       <w:rPr>
-        <w:rFonts w:hint="default" w:ascii="Symbol" w:hAnsi="Symbol"/>
+        <w:rFonts w:ascii="Symbol" w:hAnsi="Symbol" w:hint="default"/>
         <w:sz w:val="20"/>
       </w:rPr>
     </w:lvl>
@@ -3787,7 +3765,7 @@
         <w:ind w:left="2160" w:hanging="360"/>
       </w:pPr>
       <w:rPr>
-        <w:rFonts w:hint="default" w:ascii="Symbol" w:hAnsi="Symbol"/>
+        <w:rFonts w:ascii="Symbol" w:hAnsi="Symbol" w:hint="default"/>
         <w:sz w:val="20"/>
       </w:rPr>
     </w:lvl>
@@ -3803,7 +3781,7 @@
         <w:ind w:left="2880" w:hanging="360"/>
       </w:pPr>
       <w:rPr>
-        <w:rFonts w:hint="default" w:ascii="Symbol" w:hAnsi="Symbol"/>
+        <w:rFonts w:ascii="Symbol" w:hAnsi="Symbol" w:hint="default"/>
         <w:sz w:val="20"/>
       </w:rPr>
     </w:lvl>
@@ -3819,7 +3797,7 @@
         <w:ind w:left="3600" w:hanging="360"/>
       </w:pPr>
       <w:rPr>
-        <w:rFonts w:hint="default" w:ascii="Symbol" w:hAnsi="Symbol"/>
+        <w:rFonts w:ascii="Symbol" w:hAnsi="Symbol" w:hint="default"/>
         <w:sz w:val="20"/>
       </w:rPr>
     </w:lvl>
@@ -3835,7 +3813,7 @@
         <w:ind w:left="4320" w:hanging="360"/>
       </w:pPr>
       <w:rPr>
-        <w:rFonts w:hint="default" w:ascii="Symbol" w:hAnsi="Symbol"/>
+        <w:rFonts w:ascii="Symbol" w:hAnsi="Symbol" w:hint="default"/>
         <w:sz w:val="20"/>
       </w:rPr>
     </w:lvl>
@@ -3851,7 +3829,7 @@
         <w:ind w:left="5040" w:hanging="360"/>
       </w:pPr>
       <w:rPr>
-        <w:rFonts w:hint="default" w:ascii="Symbol" w:hAnsi="Symbol"/>
+        <w:rFonts w:ascii="Symbol" w:hAnsi="Symbol" w:hint="default"/>
         <w:sz w:val="20"/>
       </w:rPr>
     </w:lvl>
@@ -3867,7 +3845,7 @@
         <w:ind w:left="5760" w:hanging="360"/>
       </w:pPr>
       <w:rPr>
-        <w:rFonts w:hint="default" w:ascii="Symbol" w:hAnsi="Symbol"/>
+        <w:rFonts w:ascii="Symbol" w:hAnsi="Symbol" w:hint="default"/>
         <w:sz w:val="20"/>
       </w:rPr>
     </w:lvl>
@@ -3883,92 +3861,92 @@
         <w:ind w:left="6480" w:hanging="360"/>
       </w:pPr>
       <w:rPr>
-        <w:rFonts w:hint="default" w:ascii="Symbol" w:hAnsi="Symbol"/>
+        <w:rFonts w:ascii="Symbol" w:hAnsi="Symbol" w:hint="default"/>
         <w:sz w:val="20"/>
       </w:rPr>
     </w:lvl>
   </w:abstractNum>
-  <w:num w:numId="24">
+  <w:num w:numId="1" w16cid:durableId="1235051164">
+    <w:abstractNumId w:val="21"/>
+  </w:num>
+  <w:num w:numId="2" w16cid:durableId="1320574704">
+    <w:abstractNumId w:val="11"/>
+  </w:num>
+  <w:num w:numId="3" w16cid:durableId="605691971">
+    <w:abstractNumId w:val="10"/>
+  </w:num>
+  <w:num w:numId="4" w16cid:durableId="162162275">
+    <w:abstractNumId w:val="5"/>
+  </w:num>
+  <w:num w:numId="5" w16cid:durableId="1228347202">
+    <w:abstractNumId w:val="15"/>
+  </w:num>
+  <w:num w:numId="6" w16cid:durableId="948589361">
+    <w:abstractNumId w:val="13"/>
+  </w:num>
+  <w:num w:numId="7" w16cid:durableId="1635982568">
+    <w:abstractNumId w:val="1"/>
+  </w:num>
+  <w:num w:numId="8" w16cid:durableId="804742499">
     <w:abstractNumId w:val="23"/>
   </w:num>
-  <w:num w:numId="23">
+  <w:num w:numId="9" w16cid:durableId="1139107260">
+    <w:abstractNumId w:val="19"/>
+  </w:num>
+  <w:num w:numId="10" w16cid:durableId="1815440287">
     <w:abstractNumId w:val="22"/>
   </w:num>
-  <w:num w:numId="22">
-    <w:abstractNumId w:val="21"/>
+  <w:num w:numId="11" w16cid:durableId="822821174">
+    <w:abstractNumId w:val="2"/>
   </w:num>
-  <w:num w:numId="1" w16cid:durableId="162162275">
-    <w:abstractNumId w:val="5"/>
+  <w:num w:numId="12" w16cid:durableId="68577816">
+    <w:abstractNumId w:val="16"/>
   </w:num>
-  <w:num w:numId="2" w16cid:durableId="1228347202">
-    <w:abstractNumId w:val="13"/>
+  <w:num w:numId="13" w16cid:durableId="1088503206">
+    <w:abstractNumId w:val="0"/>
   </w:num>
-  <w:num w:numId="3" w16cid:durableId="948589361">
-    <w:abstractNumId w:val="11"/>
+  <w:num w:numId="14" w16cid:durableId="915627287">
+    <w:abstractNumId w:val="12"/>
   </w:num>
-  <w:num w:numId="4" w16cid:durableId="1635982568">
-    <w:abstractNumId w:val="1"/>
+  <w:num w:numId="15" w16cid:durableId="933784972">
+    <w:abstractNumId w:val="4"/>
   </w:num>
-  <w:num w:numId="5" w16cid:durableId="804742499">
-    <w:abstractNumId w:val="20"/>
+  <w:num w:numId="16" w16cid:durableId="815028944">
+    <w:abstractNumId w:val="9"/>
   </w:num>
-  <w:num w:numId="6" w16cid:durableId="1139107260">
+  <w:num w:numId="17" w16cid:durableId="1720859261">
+    <w:abstractNumId w:val="18"/>
+  </w:num>
+  <w:num w:numId="18" w16cid:durableId="1760633732">
+    <w:abstractNumId w:val="6"/>
+  </w:num>
+  <w:num w:numId="19" w16cid:durableId="1810707717">
     <w:abstractNumId w:val="17"/>
   </w:num>
-  <w:num w:numId="7" w16cid:durableId="1815440287">
-    <w:abstractNumId w:val="19"/>
+  <w:num w:numId="20" w16cid:durableId="487937812">
+    <w:abstractNumId w:val="8"/>
   </w:num>
-  <w:num w:numId="8" w16cid:durableId="822821174">
-    <w:abstractNumId w:val="2"/>
+  <w:num w:numId="21" w16cid:durableId="430975878">
+    <w:abstractNumId w:val="7"/>
   </w:num>
-  <w:num w:numId="9" w16cid:durableId="68577816">
+  <w:num w:numId="22" w16cid:durableId="1422679536">
     <w:abstractNumId w:val="14"/>
   </w:num>
-  <w:num w:numId="10" w16cid:durableId="1088503206">
-    <w:abstractNumId w:val="0"/>
-  </w:num>
-  <w:num w:numId="11" w16cid:durableId="915627287">
-    <w:abstractNumId w:val="10"/>
-  </w:num>
-  <w:num w:numId="12" w16cid:durableId="933784972">
-    <w:abstractNumId w:val="4"/>
-  </w:num>
-  <w:num w:numId="13" w16cid:durableId="815028944">
-    <w:abstractNumId w:val="9"/>
-  </w:num>
-  <w:num w:numId="14" w16cid:durableId="1720859261">
-    <w:abstractNumId w:val="16"/>
-  </w:num>
-  <w:num w:numId="15" w16cid:durableId="1760633732">
-    <w:abstractNumId w:val="6"/>
-  </w:num>
-  <w:num w:numId="16" w16cid:durableId="1810707717">
-    <w:abstractNumId w:val="15"/>
-  </w:num>
-  <w:num w:numId="17" w16cid:durableId="487937812">
-    <w:abstractNumId w:val="8"/>
-  </w:num>
-  <w:num w:numId="18" w16cid:durableId="430975878">
-    <w:abstractNumId w:val="7"/>
-  </w:num>
-  <w:num w:numId="19" w16cid:durableId="1422679536">
-    <w:abstractNumId w:val="12"/>
-  </w:num>
-  <w:num w:numId="20" w16cid:durableId="96759414">
+  <w:num w:numId="23" w16cid:durableId="96759414">
     <w:abstractNumId w:val="3"/>
   </w:num>
-  <w:num w:numId="21" w16cid:durableId="1696534504">
-    <w:abstractNumId w:val="18"/>
+  <w:num w:numId="24" w16cid:durableId="1696534504">
+    <w:abstractNumId w:val="20"/>
   </w:num>
 </w:numbering>
 </file>
 
 <file path=word/styles.xml><?xml version="1.0" encoding="utf-8"?>
-<w:styles xmlns:wp14="http://schemas.microsoft.com/office/word/2010/wordprocessingDrawing" xmlns:mc="http://schemas.openxmlformats.org/markup-compatibility/2006" xmlns:r="http://schemas.openxmlformats.org/officeDocument/2006/relationships" xmlns:w="http://schemas.openxmlformats.org/wordprocessingml/2006/main" xmlns:w14="http://schemas.microsoft.com/office/word/2010/wordml" xmlns:w15="http://schemas.microsoft.com/office/word/2012/wordml" xmlns:w16cex="http://schemas.microsoft.com/office/word/2018/wordml/cex" xmlns:w16cid="http://schemas.microsoft.com/office/word/2016/wordml/cid" xmlns:w16="http://schemas.microsoft.com/office/word/2018/wordml" xmlns:w16du="http://schemas.microsoft.com/office/word/2023/wordml/word16du" xmlns:w16sdtdh="http://schemas.microsoft.com/office/word/2020/wordml/sdtdatahash" xmlns:w16sdtfl="http://schemas.microsoft.com/office/word/2024/wordml/sdtformatlock" xmlns:w16se="http://schemas.microsoft.com/office/word/2015/wordml/symex" mc:Ignorable="w14 w15 w16se w16cid w16 w16cex w16sdtdh w16sdtfl w16du wp14">
+<w:styles xmlns:mc="http://schemas.openxmlformats.org/markup-compatibility/2006" xmlns:r="http://schemas.openxmlformats.org/officeDocument/2006/relationships" xmlns:w="http://schemas.openxmlformats.org/wordprocessingml/2006/main" xmlns:w14="http://schemas.microsoft.com/office/word/2010/wordml" xmlns:w15="http://schemas.microsoft.com/office/word/2012/wordml" xmlns:w16cex="http://schemas.microsoft.com/office/word/2018/wordml/cex" xmlns:w16cid="http://schemas.microsoft.com/office/word/2016/wordml/cid" xmlns:w16="http://schemas.microsoft.com/office/word/2018/wordml" xmlns:w16du="http://schemas.microsoft.com/office/word/2023/wordml/word16du" xmlns:w16sdtdh="http://schemas.microsoft.com/office/word/2020/wordml/sdtdatahash" xmlns:w16sdtfl="http://schemas.microsoft.com/office/word/2024/wordml/sdtformatlock" xmlns:w16se="http://schemas.microsoft.com/office/word/2015/wordml/symex" mc:Ignorable="w14 w15 w16se w16cid w16 w16cex w16sdtdh w16sdtfl w16du">
   <w:docDefaults>
     <w:rPrDefault>
       <w:rPr>
-        <w:rFonts w:asciiTheme="minorHAnsi" w:hAnsiTheme="minorHAnsi" w:eastAsiaTheme="minorHAnsi" w:cstheme="minorBidi"/>
+        <w:rFonts w:asciiTheme="minorHAnsi" w:eastAsiaTheme="minorHAnsi" w:hAnsiTheme="minorHAnsi" w:cstheme="minorBidi"/>
         <w:kern w:val="2"/>
         <w:sz w:val="22"/>
         <w:szCs w:val="22"/>
@@ -3985,14 +3963,14 @@
   <w:latentStyles w:defLockedState="0" w:defUIPriority="99" w:defSemiHidden="0" w:defUnhideWhenUsed="0" w:defQFormat="0" w:count="376">
     <w:lsdException w:name="Normal" w:uiPriority="0" w:qFormat="1"/>
     <w:lsdException w:name="heading 1" w:uiPriority="9" w:qFormat="1"/>
-    <w:lsdException w:name="heading 2" w:uiPriority="9" w:semiHidden="1" w:unhideWhenUsed="1" w:qFormat="1"/>
-    <w:lsdException w:name="heading 3" w:uiPriority="9" w:semiHidden="1" w:unhideWhenUsed="1" w:qFormat="1"/>
-    <w:lsdException w:name="heading 4" w:uiPriority="9" w:semiHidden="1" w:unhideWhenUsed="1" w:qFormat="1"/>
-    <w:lsdException w:name="heading 5" w:uiPriority="9" w:semiHidden="1" w:unhideWhenUsed="1" w:qFormat="1"/>
-    <w:lsdException w:name="heading 6" w:uiPriority="9" w:semiHidden="1" w:unhideWhenUsed="1" w:qFormat="1"/>
-    <w:lsdException w:name="heading 7" w:uiPriority="9" w:semiHidden="1" w:unhideWhenUsed="1" w:qFormat="1"/>
-    <w:lsdException w:name="heading 8" w:uiPriority="9" w:semiHidden="1" w:unhideWhenUsed="1" w:qFormat="1"/>
-    <w:lsdException w:name="heading 9" w:uiPriority="9" w:semiHidden="1" w:unhideWhenUsed="1" w:qFormat="1"/>
+    <w:lsdException w:name="heading 2" w:semiHidden="1" w:uiPriority="9" w:unhideWhenUsed="1" w:qFormat="1"/>
+    <w:lsdException w:name="heading 3" w:semiHidden="1" w:uiPriority="9" w:unhideWhenUsed="1" w:qFormat="1"/>
+    <w:lsdException w:name="heading 4" w:semiHidden="1" w:uiPriority="9" w:unhideWhenUsed="1" w:qFormat="1"/>
+    <w:lsdException w:name="heading 5" w:semiHidden="1" w:uiPriority="9" w:unhideWhenUsed="1" w:qFormat="1"/>
+    <w:lsdException w:name="heading 6" w:semiHidden="1" w:uiPriority="9" w:unhideWhenUsed="1" w:qFormat="1"/>
+    <w:lsdException w:name="heading 7" w:semiHidden="1" w:uiPriority="9" w:unhideWhenUsed="1" w:qFormat="1"/>
+    <w:lsdException w:name="heading 8" w:semiHidden="1" w:uiPriority="9" w:unhideWhenUsed="1" w:qFormat="1"/>
+    <w:lsdException w:name="heading 9" w:semiHidden="1" w:uiPriority="9" w:unhideWhenUsed="1" w:qFormat="1"/>
     <w:lsdException w:name="index 1" w:semiHidden="1" w:unhideWhenUsed="1"/>
     <w:lsdException w:name="index 2" w:semiHidden="1" w:unhideWhenUsed="1"/>
     <w:lsdException w:name="index 3" w:semiHidden="1" w:unhideWhenUsed="1"/>
@@ -4002,22 +3980,22 @@
     <w:lsdException w:name="index 7" w:semiHidden="1" w:unhideWhenUsed="1"/>
     <w:lsdException w:name="index 8" w:semiHidden="1" w:unhideWhenUsed="1"/>
     <w:lsdException w:name="index 9" w:semiHidden="1" w:unhideWhenUsed="1"/>
-    <w:lsdException w:name="toc 1" w:uiPriority="39" w:semiHidden="1" w:unhideWhenUsed="1"/>
-    <w:lsdException w:name="toc 2" w:uiPriority="39" w:semiHidden="1" w:unhideWhenUsed="1"/>
-    <w:lsdException w:name="toc 3" w:uiPriority="39" w:semiHidden="1" w:unhideWhenUsed="1"/>
-    <w:lsdException w:name="toc 4" w:uiPriority="39" w:semiHidden="1" w:unhideWhenUsed="1"/>
-    <w:lsdException w:name="toc 5" w:uiPriority="39" w:semiHidden="1" w:unhideWhenUsed="1"/>
-    <w:lsdException w:name="toc 6" w:uiPriority="39" w:semiHidden="1" w:unhideWhenUsed="1"/>
-    <w:lsdException w:name="toc 7" w:uiPriority="39" w:semiHidden="1" w:unhideWhenUsed="1"/>
-    <w:lsdException w:name="toc 8" w:uiPriority="39" w:semiHidden="1" w:unhideWhenUsed="1"/>
-    <w:lsdException w:name="toc 9" w:uiPriority="39" w:semiHidden="1" w:unhideWhenUsed="1"/>
+    <w:lsdException w:name="toc 1" w:semiHidden="1" w:uiPriority="39" w:unhideWhenUsed="1"/>
+    <w:lsdException w:name="toc 2" w:semiHidden="1" w:uiPriority="39" w:unhideWhenUsed="1"/>
+    <w:lsdException w:name="toc 3" w:semiHidden="1" w:uiPriority="39" w:unhideWhenUsed="1"/>
+    <w:lsdException w:name="toc 4" w:semiHidden="1" w:uiPriority="39" w:unhideWhenUsed="1"/>
+    <w:lsdException w:name="toc 5" w:semiHidden="1" w:uiPriority="39" w:unhideWhenUsed="1"/>
+    <w:lsdException w:name="toc 6" w:semiHidden="1" w:uiPriority="39" w:unhideWhenUsed="1"/>
+    <w:lsdException w:name="toc 7" w:semiHidden="1" w:uiPriority="39" w:unhideWhenUsed="1"/>
+    <w:lsdException w:name="toc 8" w:semiHidden="1" w:uiPriority="39" w:unhideWhenUsed="1"/>
+    <w:lsdException w:name="toc 9" w:semiHidden="1" w:uiPriority="39" w:unhideWhenUsed="1"/>
     <w:lsdException w:name="Normal Indent" w:semiHidden="1" w:unhideWhenUsed="1"/>
     <w:lsdException w:name="footnote text" w:semiHidden="1" w:unhideWhenUsed="1"/>
     <w:lsdException w:name="annotation text" w:semiHidden="1" w:unhideWhenUsed="1"/>
     <w:lsdException w:name="header" w:semiHidden="1" w:unhideWhenUsed="1"/>
     <w:lsdException w:name="footer" w:semiHidden="1" w:unhideWhenUsed="1"/>
     <w:lsdException w:name="index heading" w:semiHidden="1" w:unhideWhenUsed="1"/>
-    <w:lsdException w:name="caption" w:uiPriority="35" w:semiHidden="1" w:unhideWhenUsed="1" w:qFormat="1"/>
+    <w:lsdException w:name="caption" w:semiHidden="1" w:uiPriority="35" w:unhideWhenUsed="1" w:qFormat="1"/>
     <w:lsdException w:name="table of figures" w:semiHidden="1" w:unhideWhenUsed="1"/>
     <w:lsdException w:name="envelope address" w:semiHidden="1" w:unhideWhenUsed="1"/>
     <w:lsdException w:name="envelope return" w:semiHidden="1" w:unhideWhenUsed="1"/>
@@ -4048,7 +4026,7 @@
     <w:lsdException w:name="Title" w:uiPriority="10" w:qFormat="1"/>
     <w:lsdException w:name="Closing" w:semiHidden="1" w:unhideWhenUsed="1"/>
     <w:lsdException w:name="Signature" w:semiHidden="1" w:unhideWhenUsed="1"/>
-    <w:lsdException w:name="Default Paragraph Font" w:uiPriority="1" w:semiHidden="1" w:unhideWhenUsed="1"/>
+    <w:lsdException w:name="Default Paragraph Font" w:semiHidden="1" w:uiPriority="1" w:unhideWhenUsed="1"/>
     <w:lsdException w:name="Body Text" w:semiHidden="1" w:unhideWhenUsed="1"/>
     <w:lsdException w:name="Body Text Indent" w:semiHidden="1" w:unhideWhenUsed="1"/>
     <w:lsdException w:name="List Continue" w:semiHidden="1" w:unhideWhenUsed="1"/>
@@ -4248,8 +4226,8 @@
     <w:lsdException w:name="Subtle Reference" w:uiPriority="31" w:qFormat="1"/>
     <w:lsdException w:name="Intense Reference" w:uiPriority="32" w:qFormat="1"/>
     <w:lsdException w:name="Book Title" w:uiPriority="33" w:qFormat="1"/>
-    <w:lsdException w:name="Bibliography" w:uiPriority="37" w:semiHidden="1" w:unhideWhenUsed="1"/>
-    <w:lsdException w:name="TOC Heading" w:uiPriority="39" w:semiHidden="1" w:unhideWhenUsed="1" w:qFormat="1"/>
+    <w:lsdException w:name="Bibliography" w:semiHidden="1" w:uiPriority="37" w:unhideWhenUsed="1"/>
+    <w:lsdException w:name="TOC Heading" w:semiHidden="1" w:uiPriority="39" w:unhideWhenUsed="1" w:qFormat="1"/>
     <w:lsdException w:name="Plain Table 1" w:uiPriority="41"/>
     <w:lsdException w:name="Plain Table 2" w:uiPriority="42"/>
     <w:lsdException w:name="Plain Table 3" w:uiPriority="43"/>
@@ -4360,7 +4338,7 @@
     <w:lsdException w:name="Unresolved Mention" w:semiHidden="1" w:unhideWhenUsed="1"/>
     <w:lsdException w:name="Smart Link" w:semiHidden="1" w:unhideWhenUsed="1"/>
   </w:latentStyles>
-  <w:style w:type="paragraph" w:styleId="Normal" w:default="1">
+  <w:style w:type="paragraph" w:default="1" w:styleId="Normal">
     <w:name w:val="Normal"/>
     <w:qFormat/>
     <w:rsid w:val="00D9307F"/>
@@ -4380,7 +4358,7 @@
       <w:outlineLvl w:val="0"/>
     </w:pPr>
     <w:rPr>
-      <w:rFonts w:asciiTheme="majorHAnsi" w:hAnsiTheme="majorHAnsi" w:eastAsiaTheme="majorEastAsia" w:cstheme="majorBidi"/>
+      <w:rFonts w:asciiTheme="majorHAnsi" w:eastAsiaTheme="majorEastAsia" w:hAnsiTheme="majorHAnsi" w:cstheme="majorBidi"/>
       <w:color w:val="2E74B5" w:themeColor="accent1" w:themeShade="BF"/>
       <w:sz w:val="40"/>
       <w:szCs w:val="40"/>
@@ -4403,7 +4381,7 @@
       <w:outlineLvl w:val="1"/>
     </w:pPr>
     <w:rPr>
-      <w:rFonts w:asciiTheme="majorHAnsi" w:hAnsiTheme="majorHAnsi" w:eastAsiaTheme="majorEastAsia" w:cstheme="majorBidi"/>
+      <w:rFonts w:asciiTheme="majorHAnsi" w:eastAsiaTheme="majorEastAsia" w:hAnsiTheme="majorHAnsi" w:cstheme="majorBidi"/>
       <w:color w:val="2E74B5" w:themeColor="accent1" w:themeShade="BF"/>
       <w:sz w:val="32"/>
       <w:szCs w:val="32"/>
@@ -4564,13 +4542,13 @@
       <w:color w:val="272727" w:themeColor="text1" w:themeTint="D8"/>
     </w:rPr>
   </w:style>
-  <w:style w:type="character" w:styleId="DefaultParagraphFont" w:default="1">
+  <w:style w:type="character" w:default="1" w:styleId="DefaultParagraphFont">
     <w:name w:val="Default Paragraph Font"/>
     <w:uiPriority w:val="1"/>
     <w:semiHidden/>
     <w:unhideWhenUsed/>
   </w:style>
-  <w:style w:type="table" w:styleId="TableNormal" w:default="1">
+  <w:style w:type="table" w:default="1" w:styleId="TableNormal">
     <w:name w:val="Normal Table"/>
     <w:uiPriority w:val="99"/>
     <w:semiHidden/>
@@ -4585,26 +4563,26 @@
       </w:tblCellMar>
     </w:tblPr>
   </w:style>
-  <w:style w:type="numbering" w:styleId="NoList" w:default="1">
+  <w:style w:type="numbering" w:default="1" w:styleId="NoList">
     <w:name w:val="No List"/>
     <w:uiPriority w:val="99"/>
     <w:semiHidden/>
     <w:unhideWhenUsed/>
   </w:style>
-  <w:style w:type="character" w:styleId="Heading1Char" w:customStyle="1">
+  <w:style w:type="character" w:customStyle="1" w:styleId="Heading1Char">
     <w:name w:val="Heading 1 Char"/>
     <w:basedOn w:val="DefaultParagraphFont"/>
     <w:link w:val="Heading1"/>
     <w:uiPriority w:val="9"/>
     <w:rsid w:val="003B1973"/>
     <w:rPr>
-      <w:rFonts w:asciiTheme="majorHAnsi" w:hAnsiTheme="majorHAnsi" w:eastAsiaTheme="majorEastAsia" w:cstheme="majorBidi"/>
+      <w:rFonts w:asciiTheme="majorHAnsi" w:eastAsiaTheme="majorEastAsia" w:hAnsiTheme="majorHAnsi" w:cstheme="majorBidi"/>
       <w:color w:val="2E74B5" w:themeColor="accent1" w:themeShade="BF"/>
       <w:sz w:val="40"/>
       <w:szCs w:val="40"/>
     </w:rPr>
   </w:style>
-  <w:style w:type="character" w:styleId="Heading2Char" w:customStyle="1">
+  <w:style w:type="character" w:customStyle="1" w:styleId="Heading2Char">
     <w:name w:val="Heading 2 Char"/>
     <w:basedOn w:val="DefaultParagraphFont"/>
     <w:link w:val="Heading2"/>
@@ -4612,13 +4590,13 @@
     <w:semiHidden/>
     <w:rsid w:val="003B1973"/>
     <w:rPr>
-      <w:rFonts w:asciiTheme="majorHAnsi" w:hAnsiTheme="majorHAnsi" w:eastAsiaTheme="majorEastAsia" w:cstheme="majorBidi"/>
+      <w:rFonts w:asciiTheme="majorHAnsi" w:eastAsiaTheme="majorEastAsia" w:hAnsiTheme="majorHAnsi" w:cstheme="majorBidi"/>
       <w:color w:val="2E74B5" w:themeColor="accent1" w:themeShade="BF"/>
       <w:sz w:val="32"/>
       <w:szCs w:val="32"/>
     </w:rPr>
   </w:style>
-  <w:style w:type="character" w:styleId="Heading3Char" w:customStyle="1">
+  <w:style w:type="character" w:customStyle="1" w:styleId="Heading3Char">
     <w:name w:val="Heading 3 Char"/>
     <w:basedOn w:val="DefaultParagraphFont"/>
     <w:link w:val="Heading3"/>
@@ -4632,7 +4610,7 @@
       <w:szCs w:val="28"/>
     </w:rPr>
   </w:style>
-  <w:style w:type="character" w:styleId="Heading4Char" w:customStyle="1">
+  <w:style w:type="character" w:customStyle="1" w:styleId="Heading4Char">
     <w:name w:val="Heading 4 Char"/>
     <w:basedOn w:val="DefaultParagraphFont"/>
     <w:link w:val="Heading4"/>
@@ -4646,7 +4624,7 @@
       <w:color w:val="2E74B5" w:themeColor="accent1" w:themeShade="BF"/>
     </w:rPr>
   </w:style>
-  <w:style w:type="character" w:styleId="Heading5Char" w:customStyle="1">
+  <w:style w:type="character" w:customStyle="1" w:styleId="Heading5Char">
     <w:name w:val="Heading 5 Char"/>
     <w:basedOn w:val="DefaultParagraphFont"/>
     <w:link w:val="Heading5"/>
@@ -4658,7 +4636,7 @@
       <w:color w:val="2E74B5" w:themeColor="accent1" w:themeShade="BF"/>
     </w:rPr>
   </w:style>
-  <w:style w:type="character" w:styleId="Heading6Char" w:customStyle="1">
+  <w:style w:type="character" w:customStyle="1" w:styleId="Heading6Char">
     <w:name w:val="Heading 6 Char"/>
     <w:basedOn w:val="DefaultParagraphFont"/>
     <w:link w:val="Heading6"/>
@@ -4672,7 +4650,7 @@
       <w:color w:val="595959" w:themeColor="text1" w:themeTint="A6"/>
     </w:rPr>
   </w:style>
-  <w:style w:type="character" w:styleId="Heading7Char" w:customStyle="1">
+  <w:style w:type="character" w:customStyle="1" w:styleId="Heading7Char">
     <w:name w:val="Heading 7 Char"/>
     <w:basedOn w:val="DefaultParagraphFont"/>
     <w:link w:val="Heading7"/>
@@ -4684,7 +4662,7 @@
       <w:color w:val="595959" w:themeColor="text1" w:themeTint="A6"/>
     </w:rPr>
   </w:style>
-  <w:style w:type="character" w:styleId="Heading8Char" w:customStyle="1">
+  <w:style w:type="character" w:customStyle="1" w:styleId="Heading8Char">
     <w:name w:val="Heading 8 Char"/>
     <w:basedOn w:val="DefaultParagraphFont"/>
     <w:link w:val="Heading8"/>
@@ -4698,7 +4676,7 @@
       <w:color w:val="272727" w:themeColor="text1" w:themeTint="D8"/>
     </w:rPr>
   </w:style>
-  <w:style w:type="character" w:styleId="Heading9Char" w:customStyle="1">
+  <w:style w:type="character" w:customStyle="1" w:styleId="Heading9Char">
     <w:name w:val="Heading 9 Char"/>
     <w:basedOn w:val="DefaultParagraphFont"/>
     <w:link w:val="Heading9"/>
@@ -4723,21 +4701,21 @@
       <w:contextualSpacing/>
     </w:pPr>
     <w:rPr>
-      <w:rFonts w:asciiTheme="majorHAnsi" w:hAnsiTheme="majorHAnsi" w:eastAsiaTheme="majorEastAsia" w:cstheme="majorBidi"/>
+      <w:rFonts w:asciiTheme="majorHAnsi" w:eastAsiaTheme="majorEastAsia" w:hAnsiTheme="majorHAnsi" w:cstheme="majorBidi"/>
       <w:spacing w:val="-10"/>
       <w:kern w:val="28"/>
       <w:sz w:val="56"/>
       <w:szCs w:val="56"/>
     </w:rPr>
   </w:style>
-  <w:style w:type="character" w:styleId="TitleChar" w:customStyle="1">
+  <w:style w:type="character" w:customStyle="1" w:styleId="TitleChar">
     <w:name w:val="Title Char"/>
     <w:basedOn w:val="DefaultParagraphFont"/>
     <w:link w:val="Title"/>
     <w:uiPriority w:val="10"/>
     <w:rsid w:val="003B1973"/>
     <w:rPr>
-      <w:rFonts w:asciiTheme="majorHAnsi" w:hAnsiTheme="majorHAnsi" w:eastAsiaTheme="majorEastAsia" w:cstheme="majorBidi"/>
+      <w:rFonts w:asciiTheme="majorHAnsi" w:eastAsiaTheme="majorEastAsia" w:hAnsiTheme="majorHAnsi" w:cstheme="majorBidi"/>
       <w:spacing w:val="-10"/>
       <w:kern w:val="28"/>
       <w:sz w:val="56"/>
@@ -4765,7 +4743,7 @@
       <w:szCs w:val="28"/>
     </w:rPr>
   </w:style>
-  <w:style w:type="character" w:styleId="SubtitleChar" w:customStyle="1">
+  <w:style w:type="character" w:customStyle="1" w:styleId="SubtitleChar">
     <w:name w:val="Subtitle Char"/>
     <w:basedOn w:val="DefaultParagraphFont"/>
     <w:link w:val="Subtitle"/>
@@ -4797,7 +4775,7 @@
       <w:color w:val="404040" w:themeColor="text1" w:themeTint="BF"/>
     </w:rPr>
   </w:style>
-  <w:style w:type="character" w:styleId="QuoteChar" w:customStyle="1">
+  <w:style w:type="character" w:customStyle="1" w:styleId="QuoteChar">
     <w:name w:val="Quote Char"/>
     <w:basedOn w:val="DefaultParagraphFont"/>
     <w:link w:val="Quote"/>
@@ -4842,8 +4820,8 @@
     <w:rsid w:val="003B1973"/>
     <w:pPr>
       <w:pBdr>
-        <w:top w:val="single" w:color="2E74B5" w:themeColor="accent1" w:themeShade="BF" w:sz="4" w:space="10"/>
-        <w:bottom w:val="single" w:color="2E74B5" w:themeColor="accent1" w:themeShade="BF" w:sz="4" w:space="10"/>
+        <w:top w:val="single" w:sz="4" w:space="10" w:color="2E74B5" w:themeColor="accent1" w:themeShade="BF"/>
+        <w:bottom w:val="single" w:sz="4" w:space="10" w:color="2E74B5" w:themeColor="accent1" w:themeShade="BF"/>
       </w:pBdr>
       <w:spacing w:before="360" w:after="360"/>
       <w:ind w:left="864" w:right="864"/>
@@ -4855,7 +4833,7 @@
       <w:color w:val="2E74B5" w:themeColor="accent1" w:themeShade="BF"/>
     </w:rPr>
   </w:style>
-  <w:style w:type="character" w:styleId="IntenseQuoteChar" w:customStyle="1">
+  <w:style w:type="character" w:customStyle="1" w:styleId="IntenseQuoteChar">
     <w:name w:val="Intense Quote Char"/>
     <w:basedOn w:val="DefaultParagraphFont"/>
     <w:link w:val="IntenseQuote"/>
@@ -5180,6 +5158,23 @@
 </file>
 
 <file path=customXml/item1.xml><?xml version="1.0" encoding="utf-8"?>
+<p:properties xmlns:p="http://schemas.microsoft.com/office/2006/metadata/properties" xmlns:xsi="http://www.w3.org/2001/XMLSchema-instance" xmlns:pc="http://schemas.microsoft.com/office/infopath/2007/PartnerControls">
+  <documentManagement>
+    <_activity xmlns="52b5c5f3-8b6f-4d9c-9bda-3243bb2aa8d1" xsi:nil="true"/>
+  </documentManagement>
+</p:properties>
+</file>
+
+<file path=customXml/item2.xml><?xml version="1.0" encoding="utf-8"?>
+<?mso-contentType ?>
+<FormTemplates xmlns="http://schemas.microsoft.com/sharepoint/v3/contenttype/forms">
+  <Display>DocumentLibraryForm</Display>
+  <Edit>DocumentLibraryForm</Edit>
+  <New>DocumentLibraryForm</New>
+</FormTemplates>
+</file>
+
+<file path=customXml/item3.xml><?xml version="1.0" encoding="utf-8"?>
 <ct:contentTypeSchema xmlns:ct="http://schemas.microsoft.com/office/2006/metadata/contentType" xmlns:ma="http://schemas.microsoft.com/office/2006/metadata/properties/metaAttributes" ct:_="" ma:_="" ma:contentTypeName="Document" ma:contentTypeID="0x010100E89BD2FF7241494A85A6AAA7AD9A58E4" ma:contentTypeVersion="15" ma:contentTypeDescription="Create a new document." ma:contentTypeScope="" ma:versionID="44caed7fdce8fb3cb1cb0bf8ade187ce">
   <xsd:schema xmlns:xsd="http://www.w3.org/2001/XMLSchema" xmlns:xs="http://www.w3.org/2001/XMLSchema" xmlns:p="http://schemas.microsoft.com/office/2006/metadata/properties" xmlns:ns3="52b5c5f3-8b6f-4d9c-9bda-3243bb2aa8d1" xmlns:ns4="aab36355-e6a5-4161-870e-c06e15086bce" targetNamespace="http://schemas.microsoft.com/office/2006/metadata/properties" ma:root="true" ma:fieldsID="67e6b409742ef55f7f1636ef054e23a0" ns3:_="" ns4:_="">
     <xsd:import namespace="52b5c5f3-8b6f-4d9c-9bda-3243bb2aa8d1"/>
@@ -5412,24 +5407,25 @@
 </ct:contentTypeSchema>
 </file>
 
-<file path=customXml/item2.xml><?xml version="1.0" encoding="utf-8"?>
-<?mso-contentType ?>
-<FormTemplates xmlns="http://schemas.microsoft.com/sharepoint/v3/contenttype/forms">
-  <Display>DocumentLibraryForm</Display>
-  <Edit>DocumentLibraryForm</Edit>
-  <New>DocumentLibraryForm</New>
-</FormTemplates>
+<file path=customXml/itemProps1.xml><?xml version="1.0" encoding="utf-8"?>
+<ds:datastoreItem xmlns:ds="http://schemas.openxmlformats.org/officeDocument/2006/customXml" ds:itemID="{6BA95861-032B-41D3-B444-F81CD370FE35}">
+  <ds:schemaRefs>
+    <ds:schemaRef ds:uri="http://schemas.microsoft.com/office/2006/metadata/properties"/>
+    <ds:schemaRef ds:uri="http://schemas.microsoft.com/office/infopath/2007/PartnerControls"/>
+    <ds:schemaRef ds:uri="52b5c5f3-8b6f-4d9c-9bda-3243bb2aa8d1"/>
+  </ds:schemaRefs>
+</ds:datastoreItem>
 </file>
 
-<file path=customXml/item3.xml><?xml version="1.0" encoding="utf-8"?>
-<p:properties xmlns:p="http://schemas.microsoft.com/office/2006/metadata/properties" xmlns:xsi="http://www.w3.org/2001/XMLSchema-instance" xmlns:pc="http://schemas.microsoft.com/office/infopath/2007/PartnerControls">
-  <documentManagement>
-    <_activity xmlns="52b5c5f3-8b6f-4d9c-9bda-3243bb2aa8d1" xsi:nil="true"/>
-  </documentManagement>
-</p:properties>
+<file path=customXml/itemProps2.xml><?xml version="1.0" encoding="utf-8"?>
+<ds:datastoreItem xmlns:ds="http://schemas.openxmlformats.org/officeDocument/2006/customXml" ds:itemID="{B080D17C-09DA-4932-9923-AA292822AF59}">
+  <ds:schemaRefs>
+    <ds:schemaRef ds:uri="http://schemas.microsoft.com/sharepoint/v3/contenttype/forms"/>
+  </ds:schemaRefs>
+</ds:datastoreItem>
 </file>
 
-<file path=customXml/itemProps1.xml><?xml version="1.0" encoding="utf-8"?>
+<file path=customXml/itemProps3.xml><?xml version="1.0" encoding="utf-8"?>
 <ds:datastoreItem xmlns:ds="http://schemas.openxmlformats.org/officeDocument/2006/customXml" ds:itemID="{4E81628E-D25E-4DA7-BDF4-76D290DEBD02}">
   <ds:schemaRefs>
     <ds:schemaRef ds:uri="http://schemas.microsoft.com/office/2006/metadata/contentType"/>
@@ -5446,22 +5442,4 @@
     <ds:schemaRef ds:uri="http://schemas.microsoft.com/internal/obd"/>
   </ds:schemaRefs>
 </ds:datastoreItem>
-</file>
-
-<file path=customXml/itemProps2.xml><?xml version="1.0" encoding="utf-8"?>
-<ds:datastoreItem xmlns:ds="http://schemas.openxmlformats.org/officeDocument/2006/customXml" ds:itemID="{B080D17C-09DA-4932-9923-AA292822AF59}">
-  <ds:schemaRefs>
-    <ds:schemaRef ds:uri="http://schemas.microsoft.com/sharepoint/v3/contenttype/forms"/>
-  </ds:schemaRefs>
-</ds:datastoreItem>
-</file>
-
-<file path=customXml/itemProps3.xml><?xml version="1.0" encoding="utf-8"?>
-<ds:datastoreItem xmlns:ds="http://schemas.openxmlformats.org/officeDocument/2006/customXml" ds:itemID="{6BA95861-032B-41D3-B444-F81CD370FE35}">
-  <ds:schemaRefs>
-    <ds:schemaRef ds:uri="http://schemas.microsoft.com/office/2006/metadata/properties"/>
-    <ds:schemaRef ds:uri="http://schemas.microsoft.com/office/infopath/2007/PartnerControls"/>
-    <ds:schemaRef ds:uri="52b5c5f3-8b6f-4d9c-9bda-3243bb2aa8d1"/>
-  </ds:schemaRefs>
-</ds:datastoreItem>
 </file>
</xml_diff>